<commit_message>
Alguns aspectos melhorados. Relatorio mais avancado
</commit_message>
<xml_diff>
--- a/Meta 3/Relatorio3.docx
+++ b/Meta 3/Relatorio3.docx
@@ -966,7 +966,7 @@
           <w:r>
             <w:fldChar w:fldCharType="separate"/>
           </w:r>
-          <w:hyperlink w:anchor="_Toc289618449" w:history="1">
+          <w:hyperlink w:anchor="_Toc289690686" w:history="1">
             <w:r>
               <w:rPr>
                 <w:rStyle w:val="Hiperligao"/>
@@ -993,7 +993,7 @@
                 <w:noProof/>
                 <w:webHidden/>
               </w:rPr>
-              <w:instrText xml:space="preserve"> PAGEREF _Toc289618449 \h </w:instrText>
+              <w:instrText xml:space="preserve"> PAGEREF _Toc289690686 \h </w:instrText>
             </w:r>
             <w:r>
               <w:rPr>
@@ -1035,7 +1035,7 @@
               <w:lang w:eastAsia="pt-PT"/>
             </w:rPr>
           </w:pPr>
-          <w:hyperlink w:anchor="_Toc289618450" w:history="1">
+          <w:hyperlink w:anchor="_Toc289690687" w:history="1">
             <w:r>
               <w:rPr>
                 <w:rStyle w:val="Hiperligao"/>
@@ -1062,7 +1062,7 @@
                 <w:noProof/>
                 <w:webHidden/>
               </w:rPr>
-              <w:instrText xml:space="preserve"> PAGEREF _Toc289618450 \h </w:instrText>
+              <w:instrText xml:space="preserve"> PAGEREF _Toc289690687 \h </w:instrText>
             </w:r>
             <w:r>
               <w:rPr>
@@ -1104,7 +1104,7 @@
               <w:lang w:eastAsia="pt-PT"/>
             </w:rPr>
           </w:pPr>
-          <w:hyperlink w:anchor="_Toc289618451" w:history="1">
+          <w:hyperlink w:anchor="_Toc289690688" w:history="1">
             <w:r>
               <w:rPr>
                 <w:rStyle w:val="Hiperligao"/>
@@ -1131,7 +1131,7 @@
                 <w:noProof/>
                 <w:webHidden/>
               </w:rPr>
-              <w:instrText xml:space="preserve"> PAGEREF _Toc289618451 \h </w:instrText>
+              <w:instrText xml:space="preserve"> PAGEREF _Toc289690688 \h </w:instrText>
             </w:r>
             <w:r>
               <w:rPr>
@@ -1173,7 +1173,7 @@
               <w:lang w:eastAsia="pt-PT"/>
             </w:rPr>
           </w:pPr>
-          <w:hyperlink w:anchor="_Toc289618452" w:history="1">
+          <w:hyperlink w:anchor="_Toc289690689" w:history="1">
             <w:r>
               <w:rPr>
                 <w:rStyle w:val="Hiperligao"/>
@@ -1200,7 +1200,7 @@
                 <w:noProof/>
                 <w:webHidden/>
               </w:rPr>
-              <w:instrText xml:space="preserve"> PAGEREF _Toc289618452 \h </w:instrText>
+              <w:instrText xml:space="preserve"> PAGEREF _Toc289690689 \h </w:instrText>
             </w:r>
             <w:r>
               <w:rPr>
@@ -1242,7 +1242,7 @@
               <w:lang w:eastAsia="pt-PT"/>
             </w:rPr>
           </w:pPr>
-          <w:hyperlink w:anchor="_Toc289618453" w:history="1">
+          <w:hyperlink w:anchor="_Toc289690690" w:history="1">
             <w:r>
               <w:rPr>
                 <w:rStyle w:val="Hiperligao"/>
@@ -1269,7 +1269,7 @@
                 <w:noProof/>
                 <w:webHidden/>
               </w:rPr>
-              <w:instrText xml:space="preserve"> PAGEREF _Toc289618453 \h </w:instrText>
+              <w:instrText xml:space="preserve"> PAGEREF _Toc289690690 \h </w:instrText>
             </w:r>
             <w:r>
               <w:rPr>
@@ -1289,7 +1289,7 @@
                 <w:noProof/>
                 <w:webHidden/>
               </w:rPr>
-              <w:t>3</w:t>
+              <w:t>4</w:t>
             </w:r>
             <w:r>
               <w:rPr>
@@ -1311,7 +1311,7 @@
               <w:lang w:eastAsia="pt-PT"/>
             </w:rPr>
           </w:pPr>
-          <w:hyperlink w:anchor="_Toc289618454" w:history="1">
+          <w:hyperlink w:anchor="_Toc289690691" w:history="1">
             <w:r>
               <w:rPr>
                 <w:rStyle w:val="Hiperligao"/>
@@ -1339,7 +1339,7 @@
                 <w:noProof/>
                 <w:webHidden/>
               </w:rPr>
-              <w:instrText xml:space="preserve"> PAGEREF _Toc289618454 \h </w:instrText>
+              <w:instrText xml:space="preserve"> PAGEREF _Toc289690691 \h </w:instrText>
             </w:r>
             <w:r>
               <w:rPr>
@@ -1381,7 +1381,7 @@
               <w:lang w:eastAsia="pt-PT"/>
             </w:rPr>
           </w:pPr>
-          <w:hyperlink w:anchor="_Toc289618455" w:history="1">
+          <w:hyperlink w:anchor="_Toc289690692" w:history="1">
             <w:r>
               <w:rPr>
                 <w:rStyle w:val="Hiperligao"/>
@@ -1408,7 +1408,7 @@
                 <w:noProof/>
                 <w:webHidden/>
               </w:rPr>
-              <w:instrText xml:space="preserve"> PAGEREF _Toc289618455 \h </w:instrText>
+              <w:instrText xml:space="preserve"> PAGEREF _Toc289690692 \h </w:instrText>
             </w:r>
             <w:r>
               <w:rPr>
@@ -1450,7 +1450,7 @@
               <w:lang w:eastAsia="pt-PT"/>
             </w:rPr>
           </w:pPr>
-          <w:hyperlink w:anchor="_Toc289618456" w:history="1">
+          <w:hyperlink w:anchor="_Toc289690693" w:history="1">
             <w:r>
               <w:rPr>
                 <w:rStyle w:val="Hiperligao"/>
@@ -1477,7 +1477,7 @@
                 <w:noProof/>
                 <w:webHidden/>
               </w:rPr>
-              <w:instrText xml:space="preserve"> PAGEREF _Toc289618456 \h </w:instrText>
+              <w:instrText xml:space="preserve"> PAGEREF _Toc289690693 \h </w:instrText>
             </w:r>
             <w:r>
               <w:rPr>
@@ -1519,7 +1519,7 @@
               <w:lang w:eastAsia="pt-PT"/>
             </w:rPr>
           </w:pPr>
-          <w:hyperlink w:anchor="_Toc289618457" w:history="1">
+          <w:hyperlink w:anchor="_Toc289690694" w:history="1">
             <w:r>
               <w:rPr>
                 <w:rStyle w:val="Hiperligao"/>
@@ -1546,7 +1546,7 @@
                 <w:noProof/>
                 <w:webHidden/>
               </w:rPr>
-              <w:instrText xml:space="preserve"> PAGEREF _Toc289618457 \h </w:instrText>
+              <w:instrText xml:space="preserve"> PAGEREF _Toc289690694 \h </w:instrText>
             </w:r>
             <w:r>
               <w:rPr>
@@ -1566,7 +1566,7 @@
                 <w:noProof/>
                 <w:webHidden/>
               </w:rPr>
-              <w:t>5</w:t>
+              <w:t>6</w:t>
             </w:r>
             <w:r>
               <w:rPr>
@@ -1588,7 +1588,7 @@
               <w:lang w:eastAsia="pt-PT"/>
             </w:rPr>
           </w:pPr>
-          <w:hyperlink w:anchor="_Toc289618458" w:history="1">
+          <w:hyperlink w:anchor="_Toc289690695" w:history="1">
             <w:r>
               <w:rPr>
                 <w:rStyle w:val="Hiperligao"/>
@@ -1616,7 +1616,7 @@
                 <w:noProof/>
                 <w:webHidden/>
               </w:rPr>
-              <w:instrText xml:space="preserve"> PAGEREF _Toc289618458 \h </w:instrText>
+              <w:instrText xml:space="preserve"> PAGEREF _Toc289690695 \h </w:instrText>
             </w:r>
             <w:r>
               <w:rPr>
@@ -1658,7 +1658,7 @@
               <w:lang w:eastAsia="pt-PT"/>
             </w:rPr>
           </w:pPr>
-          <w:hyperlink w:anchor="_Toc289618459" w:history="1">
+          <w:hyperlink w:anchor="_Toc289690696" w:history="1">
             <w:r>
               <w:rPr>
                 <w:rStyle w:val="Hiperligao"/>
@@ -1685,7 +1685,7 @@
                 <w:noProof/>
                 <w:webHidden/>
               </w:rPr>
-              <w:instrText xml:space="preserve"> PAGEREF _Toc289618459 \h </w:instrText>
+              <w:instrText xml:space="preserve"> PAGEREF _Toc289690696 \h </w:instrText>
             </w:r>
             <w:r>
               <w:rPr>
@@ -1727,7 +1727,7 @@
               <w:lang w:eastAsia="pt-PT"/>
             </w:rPr>
           </w:pPr>
-          <w:hyperlink w:anchor="_Toc289618460" w:history="1">
+          <w:hyperlink w:anchor="_Toc289690697" w:history="1">
             <w:r>
               <w:rPr>
                 <w:rStyle w:val="Hiperligao"/>
@@ -1754,7 +1754,7 @@
                 <w:noProof/>
                 <w:webHidden/>
               </w:rPr>
-              <w:instrText xml:space="preserve"> PAGEREF _Toc289618460 \h </w:instrText>
+              <w:instrText xml:space="preserve"> PAGEREF _Toc289690697 \h </w:instrText>
             </w:r>
             <w:r>
               <w:rPr>
@@ -1796,7 +1796,7 @@
               <w:lang w:eastAsia="pt-PT"/>
             </w:rPr>
           </w:pPr>
-          <w:hyperlink w:anchor="_Toc289618461" w:history="1">
+          <w:hyperlink w:anchor="_Toc289690698" w:history="1">
             <w:r>
               <w:rPr>
                 <w:rStyle w:val="Hiperligao"/>
@@ -1823,7 +1823,7 @@
                 <w:noProof/>
                 <w:webHidden/>
               </w:rPr>
-              <w:instrText xml:space="preserve"> PAGEREF _Toc289618461 \h </w:instrText>
+              <w:instrText xml:space="preserve"> PAGEREF _Toc289690698 \h </w:instrText>
             </w:r>
             <w:r>
               <w:rPr>
@@ -1865,7 +1865,7 @@
               <w:lang w:eastAsia="pt-PT"/>
             </w:rPr>
           </w:pPr>
-          <w:hyperlink w:anchor="_Toc289618462" w:history="1">
+          <w:hyperlink w:anchor="_Toc289690699" w:history="1">
             <w:r>
               <w:rPr>
                 <w:rStyle w:val="Hiperligao"/>
@@ -1892,7 +1892,7 @@
                 <w:noProof/>
                 <w:webHidden/>
               </w:rPr>
-              <w:instrText xml:space="preserve"> PAGEREF _Toc289618462 \h </w:instrText>
+              <w:instrText xml:space="preserve"> PAGEREF _Toc289690699 \h </w:instrText>
             </w:r>
             <w:r>
               <w:rPr>
@@ -1934,7 +1934,7 @@
               <w:lang w:eastAsia="pt-PT"/>
             </w:rPr>
           </w:pPr>
-          <w:hyperlink w:anchor="_Toc289618463" w:history="1">
+          <w:hyperlink w:anchor="_Toc289690700" w:history="1">
             <w:r>
               <w:rPr>
                 <w:rStyle w:val="Hiperligao"/>
@@ -1961,7 +1961,7 @@
                 <w:noProof/>
                 <w:webHidden/>
               </w:rPr>
-              <w:instrText xml:space="preserve"> PAGEREF _Toc289618463 \h </w:instrText>
+              <w:instrText xml:space="preserve"> PAGEREF _Toc289690700 \h </w:instrText>
             </w:r>
             <w:r>
               <w:rPr>
@@ -2034,7 +2034,7 @@
         <w:ind w:firstLine="0"/>
         <w:jc w:val="center"/>
       </w:pPr>
-      <w:bookmarkStart w:id="0" w:name="_Toc289618449"/>
+      <w:bookmarkStart w:id="0" w:name="_Toc289690686"/>
       <w:r>
         <w:lastRenderedPageBreak/>
         <w:t xml:space="preserve">Uma </w:t>
@@ -2302,7 +2302,7 @@
         <w:pStyle w:val="Ttulo1"/>
         <w:jc w:val="center"/>
       </w:pPr>
-      <w:bookmarkStart w:id="1" w:name="_Toc289618450"/>
+      <w:bookmarkStart w:id="1" w:name="_Toc289690687"/>
       <w:proofErr w:type="spellStart"/>
       <w:r>
         <w:lastRenderedPageBreak/>
@@ -2384,7 +2384,7 @@
         <w:pStyle w:val="Ttulo2"/>
       </w:pPr>
       <w:bookmarkStart w:id="2" w:name="_Toc287818050"/>
-      <w:bookmarkStart w:id="3" w:name="_Toc289618451"/>
+      <w:bookmarkStart w:id="3" w:name="_Toc289690688"/>
       <w:r>
         <w:t>Modificações ao código original</w:t>
       </w:r>
@@ -2539,7 +2539,7 @@
         <w:pStyle w:val="Ttulo2"/>
       </w:pPr>
       <w:bookmarkStart w:id="4" w:name="_Toc287818051"/>
-      <w:bookmarkStart w:id="5" w:name="_Toc289618452"/>
+      <w:bookmarkStart w:id="5" w:name="_Toc289690689"/>
       <w:r>
         <w:t>Cenários de Teste</w:t>
       </w:r>
@@ -2867,7 +2867,7 @@
       <w:pPr>
         <w:pStyle w:val="Ttulo2"/>
       </w:pPr>
-      <w:bookmarkStart w:id="6" w:name="_Toc289618453"/>
+      <w:bookmarkStart w:id="6" w:name="_Toc289690690"/>
       <w:r>
         <w:t>Contributos</w:t>
       </w:r>
@@ -2957,13 +2957,9 @@
           <w:color w:val="365F91" w:themeColor="accent1" w:themeShade="BF"/>
           <w:sz w:val="28"/>
           <w:szCs w:val="28"/>
-          <w:lang w:val="en-US"/>
-        </w:rPr>
-      </w:pPr>
-      <w:r>
-        <w:rPr>
-          <w:lang w:val="en-US"/>
-        </w:rPr>
+        </w:rPr>
+      </w:pPr>
+      <w:r>
         <w:br w:type="page"/>
       </w:r>
     </w:p>
@@ -2976,7 +2972,7 @@
           <w:lang w:val="en-US"/>
         </w:rPr>
       </w:pPr>
-      <w:bookmarkStart w:id="7" w:name="_Toc289618454"/>
+      <w:bookmarkStart w:id="7" w:name="_Toc289690691"/>
       <w:r>
         <w:rPr>
           <w:lang w:val="en-US"/>
@@ -3056,7 +3052,6 @@
           <w:i/>
         </w:rPr>
       </w:pPr>
-      <w:bookmarkStart w:id="8" w:name="_Toc289618455"/>
       <w:r>
         <w:rPr>
           <w:i/>
@@ -3110,6 +3105,7 @@
       <w:pPr>
         <w:pStyle w:val="Ttulo2"/>
       </w:pPr>
+      <w:bookmarkStart w:id="8" w:name="_Toc289690692"/>
       <w:r>
         <w:t>As funções de activação</w:t>
       </w:r>
@@ -3252,7 +3248,7 @@
       <w:pPr>
         <w:pStyle w:val="Ttulo2"/>
       </w:pPr>
-      <w:bookmarkStart w:id="9" w:name="_Toc289618456"/>
+      <w:bookmarkStart w:id="9" w:name="_Toc289690693"/>
       <w:r>
         <w:t>Cenários de Teste</w:t>
       </w:r>
@@ -3778,7 +3774,7 @@
       <w:pPr>
         <w:pStyle w:val="Ttulo2"/>
       </w:pPr>
-      <w:bookmarkStart w:id="10" w:name="_Toc289618457"/>
+      <w:bookmarkStart w:id="10" w:name="_Toc289690694"/>
       <w:r>
         <w:t>Contributos Individuais</w:t>
       </w:r>
@@ -3819,7 +3815,7 @@
           <w:lang w:val="en-US"/>
         </w:rPr>
       </w:pPr>
-      <w:bookmarkStart w:id="11" w:name="_Toc289618458"/>
+      <w:bookmarkStart w:id="11" w:name="_Toc289690695"/>
       <w:r>
         <w:rPr>
           <w:lang w:val="en-US"/>
@@ -3861,7 +3857,6 @@
           <w:i/>
         </w:rPr>
       </w:pPr>
-      <w:bookmarkStart w:id="12" w:name="_Toc289618459"/>
       <w:r>
         <w:rPr>
           <w:i/>
@@ -3872,13 +3867,166 @@
         <w:rPr>
           <w:i/>
         </w:rPr>
-        <w:t xml:space="preserve"> para o desenvolvimento e planeamento da última fase do projecto, foi desta meta que retirámos mais gozo e diversão.</w:t>
+        <w:t xml:space="preserve"> para o desenvolvimento e planeamento da última fase do projecto, foi desta meta que</w:t>
+      </w:r>
+      <w:r>
+        <w:rPr>
+          <w:i/>
+        </w:rPr>
+        <w:t xml:space="preserve"> retirámos mais gozo e diversão. </w:t>
+      </w:r>
+      <w:r>
+        <w:rPr>
+          <w:i/>
+        </w:rPr>
+        <w:t>Tivemos duas ideias dominantes, uma ‘Arena de Robots’ e um ‘</w:t>
+      </w:r>
+      <w:proofErr w:type="spellStart"/>
+      <w:r>
+        <w:rPr>
+          <w:i/>
+        </w:rPr>
+        <w:t>Pacman</w:t>
+      </w:r>
+      <w:proofErr w:type="spellEnd"/>
+      <w:r>
+        <w:rPr>
+          <w:i/>
+        </w:rPr>
+        <w:t xml:space="preserve">’, sendo que foi a última que acabou por </w:t>
+      </w:r>
+      <w:r>
+        <w:rPr>
+          <w:i/>
+        </w:rPr>
+        <w:t>pre</w:t>
+      </w:r>
+      <w:r>
+        <w:rPr>
+          <w:i/>
+        </w:rPr>
+        <w:t>valecer.</w:t>
+      </w:r>
+    </w:p>
+    <w:p>
+      <w:pPr>
+        <w:jc w:val="both"/>
+        <w:rPr>
+          <w:i/>
+        </w:rPr>
+      </w:pPr>
+      <w:r>
+        <w:rPr>
+          <w:i/>
+        </w:rPr>
+        <w:t xml:space="preserve">Tal como na meta anterior, não foi um trabalho fácil, especialmente no que </w:t>
+      </w:r>
+      <w:r>
+        <w:rPr>
+          <w:i/>
+        </w:rPr>
+        <w:t>toca ao ajuste dos parâmetros relativos à função de activação.</w:t>
+      </w:r>
+      <w:r>
+        <w:rPr>
+          <w:i/>
+        </w:rPr>
+        <w:t xml:space="preserve"> Para além disso, também tivemos de jogar com o alcance e ângulo de visão dos sensores, porque num labirinto de ‘</w:t>
+      </w:r>
+      <w:proofErr w:type="spellStart"/>
+      <w:r>
+        <w:rPr>
+          <w:i/>
+        </w:rPr>
+        <w:t>Pacman</w:t>
+      </w:r>
+      <w:proofErr w:type="spellEnd"/>
+      <w:r>
+        <w:rPr>
+          <w:i/>
+        </w:rPr>
+        <w:t>’, temos ângulos rectos e estando o caminho limitado com um barreira, nas primeiras tentativas, o nosso ‘</w:t>
+      </w:r>
+      <w:proofErr w:type="spellStart"/>
+      <w:r>
+        <w:rPr>
+          <w:i/>
+        </w:rPr>
+        <w:t>Braitenberg</w:t>
+      </w:r>
+      <w:proofErr w:type="spellEnd"/>
+      <w:r>
+        <w:rPr>
+          <w:i/>
+        </w:rPr>
+        <w:t xml:space="preserve"> </w:t>
+      </w:r>
+      <w:proofErr w:type="spellStart"/>
+      <w:r>
+        <w:rPr>
+          <w:i/>
+        </w:rPr>
+        <w:t>Pacman</w:t>
+      </w:r>
+      <w:proofErr w:type="spellEnd"/>
+      <w:r>
+        <w:rPr>
+          <w:i/>
+        </w:rPr>
+        <w:t>’ chocava contra os blocos</w:t>
+      </w:r>
+      <w:r>
+        <w:rPr>
+          <w:i/>
+        </w:rPr>
+        <w:t xml:space="preserve"> e bloqueava.</w:t>
+      </w:r>
+    </w:p>
+    <w:p>
+      <w:pPr>
+        <w:jc w:val="both"/>
+        <w:rPr>
+          <w:i/>
+        </w:rPr>
+      </w:pPr>
+      <w:r>
+        <w:rPr>
+          <w:i/>
+        </w:rPr>
+        <w:t xml:space="preserve">Depois disso, ainda tivemos de lidar com a oposição dos fantasmas, </w:t>
+      </w:r>
+      <w:r>
+        <w:rPr>
+          <w:i/>
+        </w:rPr>
+        <w:t>uma vez que o ‘</w:t>
+      </w:r>
+      <w:proofErr w:type="spellStart"/>
+      <w:r>
+        <w:rPr>
+          <w:i/>
+        </w:rPr>
+        <w:t>Pacman</w:t>
+      </w:r>
+      <w:proofErr w:type="spellEnd"/>
+      <w:r>
+        <w:rPr>
+          <w:i/>
+        </w:rPr>
+        <w:t>’ tinha de conseguir detectá-los e apenas virar quando tal era possível.</w:t>
+      </w:r>
+      <w:r>
+        <w:rPr>
+          <w:i/>
+        </w:rPr>
+        <w:t xml:space="preserve"> De modo a auxiliar todos estes labirintos de testes, fizemos um gerador de cenários a partir de um ficheiro com texto ASCII, ferramenta que nos poupou imenso tempo.</w:t>
       </w:r>
     </w:p>
     <w:p>
       <w:pPr>
         <w:pStyle w:val="Ttulo2"/>
       </w:pPr>
+      <w:bookmarkStart w:id="12" w:name="_Toc289690696"/>
       <w:r>
         <w:t>A nossa ideia: “</w:t>
       </w:r>
@@ -3897,139 +4045,346 @@
         <w:jc w:val="both"/>
       </w:pPr>
       <w:r>
-        <w:t xml:space="preserve">De modo a estender o nosso leque de possibilidades, foi-nos sugerido a implementação de duas novas funções de activação para além da linear, nomeadamente uma função </w:t>
+        <w:t xml:space="preserve">Apesar </w:t>
+      </w:r>
+      <w:proofErr w:type="gramStart"/>
+      <w:r>
+        <w:t>do</w:t>
+      </w:r>
+      <w:proofErr w:type="gramEnd"/>
+      <w:r>
+        <w:t xml:space="preserve"> ‘</w:t>
       </w:r>
       <w:proofErr w:type="spellStart"/>
       <w:r>
-        <w:t>logarítmica</w:t>
+        <w:t>Pacman</w:t>
       </w:r>
       <w:proofErr w:type="spellEnd"/>
       <w:r>
-        <w:t xml:space="preserve"> e </w:t>
+        <w:t>’ ser um jogo extremamente simples</w:t>
+      </w:r>
+      <w:r>
+        <w:t xml:space="preserve">, </w:t>
+      </w:r>
+      <w:r>
+        <w:t xml:space="preserve">apercebemo-nos </w:t>
+      </w:r>
+      <w:r>
+        <w:t>que a sua implementação não era assim tão trivial</w:t>
+      </w:r>
+      <w:r>
+        <w:t>… De modo a facilitar o progresso do trabalho, dividimos a elaboração do jogo em diferentes fases.</w:t>
+      </w:r>
+    </w:p>
+    <w:p>
+      <w:pPr>
+        <w:jc w:val="both"/>
+      </w:pPr>
+      <w:r>
+        <w:t xml:space="preserve">No primeiro momento, </w:t>
+      </w:r>
+      <w:r>
+        <w:t>pensámos em criar apenas um labirinto onde o ‘</w:t>
       </w:r>
       <w:proofErr w:type="spellStart"/>
       <w:r>
+        <w:t>Pacman</w:t>
+      </w:r>
+      <w:proofErr w:type="spellEnd"/>
+      <w:r>
+        <w:t xml:space="preserve">’ </w:t>
+      </w:r>
+      <w:r>
+        <w:t xml:space="preserve">se desviava </w:t>
+      </w:r>
+      <w:r>
+        <w:t xml:space="preserve">dos blocos que delimitavam o caminho. Contudo, esta abordagem provou ser demasiado exigente quando era requerido ao veículo que descrevesse </w:t>
+      </w:r>
+      <w:r>
+        <w:t>ângulos de 90º. Por isso, introduzimos uma nova componente de auxílio</w:t>
+      </w:r>
+      <w:r>
+        <w:t xml:space="preserve"> à navegação.</w:t>
+      </w:r>
+    </w:p>
+    <w:p>
+      <w:pPr>
+        <w:jc w:val="both"/>
+      </w:pPr>
+      <w:r>
+        <w:t>Assim, criámos um trilho de fontes</w:t>
+      </w:r>
+      <w:r>
+        <w:t>,</w:t>
+      </w:r>
+      <w:r>
+        <w:t xml:space="preserve"> o que, para além fazer com que o veículo </w:t>
+      </w:r>
+      <w:r>
+        <w:t xml:space="preserve">não embatesse nas paredes, dava um novo realismo ao jogo, uma vez que as fontes </w:t>
+      </w:r>
+      <w:r>
+        <w:t>representam os pontos que têm de ser comidos pelo ‘</w:t>
+      </w:r>
+      <w:proofErr w:type="spellStart"/>
+      <w:r>
+        <w:t>Pacman</w:t>
+      </w:r>
+      <w:proofErr w:type="spellEnd"/>
+      <w:r>
+        <w:t>’.</w:t>
+      </w:r>
+      <w:r>
+        <w:t xml:space="preserve"> Deste modo, sempre que o veículo alcança uma destas fontes, </w:t>
+      </w:r>
+      <w:r>
+        <w:t>torna-a transparente. Evitámos eliminar totalmente a fonte, porque</w:t>
+      </w:r>
+      <w:r>
+        <w:t xml:space="preserve"> eles têm de continuar a estar presentes, para que os fantasmas possam também seguir o trilho.</w:t>
+      </w:r>
+      <w:r>
+        <w:t xml:space="preserve"> </w:t>
+      </w:r>
+      <w:r>
+        <w:t>Mesmo com um trilho, as curvas continuaram a ser</w:t>
+      </w:r>
+      <w:r>
+        <w:t xml:space="preserve"> um grande problema, de modo que tivemos de dar mais algum espaço e tornar os cantos mais curvos.</w:t>
+      </w:r>
+    </w:p>
+    <w:p>
+      <w:pPr>
+        <w:jc w:val="both"/>
+      </w:pPr>
+    </w:p>
+    <w:p>
+      <w:pPr>
+        <w:jc w:val="both"/>
+      </w:pPr>
+      <w:r>
+        <w:t>Assim que tivemos um veículo a seguir um trilho e manter-se dentro dos limites, não chocando contras as paredes, partimos para a segunda fase da implementação: a introdução dos fantasmas no labirinto. Se até este ponto o ‘</w:t>
+      </w:r>
+      <w:proofErr w:type="spellStart"/>
+      <w:r>
+        <w:t>Pacman</w:t>
+      </w:r>
+      <w:proofErr w:type="spellEnd"/>
+      <w:r>
+        <w:t>’ era representando como um veículo simples, apenas com um paralelepípedo como corpo, duas rodas e alguns sensores, com a introdução dos fantasmas, tivemos também de alterar a sua anatomia.</w:t>
+      </w:r>
+    </w:p>
+    <w:p>
+      <w:pPr>
+        <w:jc w:val="both"/>
+      </w:pPr>
+      <w:r>
+        <w:t>Deste modo, modificámos algumas fontes, nomeadamente as de luz e som,</w:t>
+      </w:r>
+      <w:r>
+        <w:t xml:space="preserve"> aumentando o seu raio, já que elas eram ambas representadas com esferas. Depois, modificámos a classe de herança destas mesmas fontes, de </w:t>
+      </w:r>
+      <w:r>
+        <w:rPr>
+          <w:i/>
+        </w:rPr>
+        <w:t xml:space="preserve">Mobile </w:t>
+      </w:r>
+      <w:r>
+        <w:t xml:space="preserve">para </w:t>
+      </w:r>
+      <w:proofErr w:type="gramStart"/>
+      <w:r>
+        <w:rPr>
+          <w:i/>
+        </w:rPr>
+        <w:t>Link</w:t>
+      </w:r>
+      <w:proofErr w:type="gramEnd"/>
+      <w:r>
+        <w:t>, de modo a permitir que as esferas fossem ligadas</w:t>
+      </w:r>
+      <w:r>
+        <w:t xml:space="preserve"> aos veículos propriamente ditos.</w:t>
+      </w:r>
+      <w:r>
+        <w:t xml:space="preserve"> Neste momento, tínhamos esferas em cima dos veículos. Como toque final de fidelidade ao jogo original, tornámos todo o veículo transparente, exceptuando as esferas</w:t>
+      </w:r>
+      <w:r>
+        <w:t>.</w:t>
+      </w:r>
+    </w:p>
+    <w:p>
+      <w:pPr>
+        <w:jc w:val="both"/>
+      </w:pPr>
+    </w:p>
+    <w:p>
+      <w:pPr>
+        <w:jc w:val="both"/>
+      </w:pPr>
+      <w:r>
+        <w:t>Serviram as fontes colocadas nos veículos apenas para a componente visual? Não de todo.</w:t>
+      </w:r>
+      <w:r>
+        <w:t xml:space="preserve"> </w:t>
+      </w:r>
+      <w:r>
+        <w:t xml:space="preserve"> </w:t>
+      </w:r>
+      <w:r>
+        <w:t xml:space="preserve">Com a introdução de novos sensores, permitimos que os fantasmas detectem o </w:t>
+      </w:r>
+      <w:r>
+        <w:lastRenderedPageBreak/>
+        <w:t>‘</w:t>
+      </w:r>
+      <w:proofErr w:type="spellStart"/>
+      <w:r>
+        <w:t>Pacman</w:t>
+      </w:r>
+      <w:proofErr w:type="spellEnd"/>
+      <w:r>
+        <w:t>’ e vice-versa.</w:t>
+      </w:r>
+      <w:r>
+        <w:t xml:space="preserve"> Tivemos de limitar o raio de alcance dos sensores e o seu ângulo de visão, para que </w:t>
+      </w:r>
+      <w:r>
+        <w:t xml:space="preserve">os veículos apenas ajam </w:t>
+      </w:r>
+      <w:r>
+        <w:t>quando estão suficientemente perto uns dos outros.</w:t>
+      </w:r>
+    </w:p>
+    <w:p>
+      <w:pPr>
+        <w:jc w:val="both"/>
+      </w:pPr>
+      <w:r>
+        <w:t>Contudo, quase que tivemos de voltar ao início com a introdução dos fantasmas, porque agora, tínhamos uma nova componente de interferência no ambiente do ‘</w:t>
+      </w:r>
+      <w:proofErr w:type="spellStart"/>
+      <w:r>
+        <w:t>Pacman</w:t>
+      </w:r>
+      <w:proofErr w:type="spellEnd"/>
+      <w:r>
+        <w:t>’</w:t>
+      </w:r>
+      <w:r>
+        <w:t>.</w:t>
+      </w:r>
+      <w:r>
+        <w:t xml:space="preserve"> Para a detecção da oposição, recorremos a um sensor com uma função de activação </w:t>
+      </w:r>
+      <w:proofErr w:type="spellStart"/>
+      <w:r>
         <w:t>gaussiana</w:t>
       </w:r>
       <w:proofErr w:type="spellEnd"/>
       <w:r>
-        <w:t>. Para além destas, criámos também a função exponencial, sendo que no final ficámos com quatro escolhas diferentes para as funções de activação dos sensores.</w:t>
+        <w:t>. Para esta função, temos</w:t>
+      </w:r>
+      <w:r>
+        <w:t xml:space="preserve"> um desvio padrão</w:t>
+      </w:r>
+      <w:r>
+        <w:t xml:space="preserve"> muito reduzido, para que quando o ‘</w:t>
+      </w:r>
+      <w:proofErr w:type="spellStart"/>
+      <w:r>
+        <w:t>Pacman</w:t>
+      </w:r>
+      <w:proofErr w:type="spellEnd"/>
+      <w:r>
+        <w:t>’ estiver suficientemente aperto, desvia-se abruptamente do fantasma. Contudo, tivemos o cuidado de não introduzir valores demasiado altos, porque de contrário, ou o ‘</w:t>
+      </w:r>
+      <w:proofErr w:type="spellStart"/>
+      <w:r>
+        <w:t>Pacman</w:t>
+      </w:r>
+      <w:proofErr w:type="spellEnd"/>
+      <w:r>
+        <w:t>’ virava demasiado e chocava contra as paredes, ou então as rodas ficavam sujeitas a demasiada pressão e acabávamos com um ‘</w:t>
+      </w:r>
+      <w:proofErr w:type="spellStart"/>
+      <w:r>
+        <w:t>Pacman</w:t>
+      </w:r>
+      <w:proofErr w:type="spellEnd"/>
+      <w:r>
+        <w:t>’ voador</w:t>
+      </w:r>
+      <w:r>
+        <w:t>…</w:t>
       </w:r>
     </w:p>
     <w:p>
       <w:pPr>
         <w:jc w:val="both"/>
       </w:pPr>
-      <w:r>
-        <w:t xml:space="preserve">De modo a facilitar a manipulação do código, implementámos uma nova classe, chamada de </w:t>
+    </w:p>
+    <w:p>
+      <w:pPr>
+        <w:jc w:val="both"/>
+      </w:pPr>
+      <w:r>
+        <w:t>Tendo os fantasmas e o ‘</w:t>
       </w:r>
       <w:proofErr w:type="spellStart"/>
       <w:r>
-        <w:rPr>
-          <w:i/>
-        </w:rPr>
-        <w:t>BraitenbergActivationObject</w:t>
+        <w:t>Pacman</w:t>
       </w:r>
       <w:proofErr w:type="spellEnd"/>
       <w:r>
-        <w:t xml:space="preserve">, que contém atributos relativos ao tipo de função de activação, os limites laterais de </w:t>
-      </w:r>
-      <w:r>
-        <w:t>activação (</w:t>
+        <w:t xml:space="preserve">’ funcionais, entrámos na última fase. Isto é, produzir </w:t>
+      </w:r>
+      <w:r>
+        <w:t>um labirinto em que o ‘</w:t>
       </w:r>
       <w:proofErr w:type="spellStart"/>
       <w:r>
-        <w:rPr>
-          <w:i/>
-        </w:rPr>
-        <w:t>threshold</w:t>
+        <w:t>Pacman</w:t>
       </w:r>
       <w:proofErr w:type="spellEnd"/>
       <w:r>
-        <w:t>), assim como</w:t>
-      </w:r>
-      <w:r>
-        <w:t xml:space="preserve"> o máximo e mínimo admissível da resposta (limites superiores e inferiores). Uma vez definidos estes parâmetros, associamos um objecto desta classe a cada sensor. Esta classe contem ainda um método denominado </w:t>
+        <w:t>’ acabasse por ser apanhado, mas sem dar alguma luta aos fantasmas.</w:t>
+      </w:r>
+      <w:r>
+        <w:t xml:space="preserve"> Para alcançar tal objectivo, tivemos de definir bem os limites iniciais do ‘</w:t>
       </w:r>
       <w:proofErr w:type="spellStart"/>
-      <w:proofErr w:type="gramStart"/>
-      <w:r>
-        <w:rPr>
-          <w:i/>
-        </w:rPr>
-        <w:t>activate</w:t>
+      <w:r>
+        <w:t>Pacman</w:t>
       </w:r>
       <w:proofErr w:type="spellEnd"/>
       <w:r>
-        <w:rPr>
-          <w:i/>
-        </w:rPr>
-        <w:t>(</w:t>
-      </w:r>
-      <w:proofErr w:type="gramEnd"/>
-      <w:r>
-        <w:rPr>
-          <w:i/>
-        </w:rPr>
-        <w:t>)</w:t>
-      </w:r>
-      <w:r>
-        <w:t xml:space="preserve"> que é invocado, por sua vez, pelo método </w:t>
+        <w:t>’ e dos fantasmas</w:t>
+      </w:r>
+      <w:r>
+        <w:t>, para que</w:t>
+      </w:r>
+      <w:r>
+        <w:t xml:space="preserve"> o veículo ainda se desvie uma vez e permaneça em fuga durante algum tempo.</w:t>
+      </w:r>
+      <w:r>
+        <w:t xml:space="preserve"> Quanto é atingido, a voltagem associada às rodas do veículo ‘</w:t>
       </w:r>
       <w:proofErr w:type="spellStart"/>
       <w:r>
-        <w:rPr>
-          <w:i/>
-        </w:rPr>
-        <w:t>iterate</w:t>
+        <w:t>Pacman</w:t>
       </w:r>
       <w:proofErr w:type="spellEnd"/>
       <w:r>
-        <w:rPr>
-          <w:i/>
-        </w:rPr>
-        <w:t>()</w:t>
-      </w:r>
-      <w:r>
-        <w:t xml:space="preserve"> dos vários sensores. O que este método de activação simplesmente faz é receber um valor de força vindo do </w:t>
-      </w:r>
-      <w:proofErr w:type="spellStart"/>
-      <w:proofErr w:type="gramStart"/>
-      <w:r>
-        <w:rPr>
-          <w:i/>
-        </w:rPr>
-        <w:t>iterate</w:t>
-      </w:r>
-      <w:proofErr w:type="spellEnd"/>
-      <w:r>
-        <w:rPr>
-          <w:i/>
-        </w:rPr>
-        <w:t>(</w:t>
-      </w:r>
-      <w:proofErr w:type="gramEnd"/>
-      <w:r>
-        <w:rPr>
-          <w:i/>
-        </w:rPr>
-        <w:t>)</w:t>
-      </w:r>
-      <w:r>
-        <w:t xml:space="preserve">, aplicar uma dada função de activação (anteriormente definida aquando da criação do objecto), verificar os limites impostos pelo programador e devolver o valor de saída de acordo com a entrada disponibilizada. </w:t>
-      </w:r>
-      <w:r>
-        <w:rPr>
-          <w:i/>
-        </w:rPr>
-        <w:t xml:space="preserve"> </w:t>
+        <w:t>’ são aumentados para valores muito elevados (500, no nosso caso), sendo que para uma das rodas temos um valor positivo e na outra negativo. Deste modo, a tensão sobre as rodas torna-se enorme e o veículo ‘salta’ fora do cenário, representando o fim do jogo.</w:t>
       </w:r>
     </w:p>
     <w:p>
       <w:pPr>
         <w:pStyle w:val="Ttulo2"/>
       </w:pPr>
-      <w:bookmarkStart w:id="13" w:name="_Toc289618460"/>
+      <w:bookmarkStart w:id="13" w:name="_Toc289690697"/>
       <w:r>
         <w:t>O labirinto</w:t>
       </w:r>
@@ -4063,7 +4418,7 @@
       <w:pPr>
         <w:pStyle w:val="Ttulo2"/>
       </w:pPr>
-      <w:bookmarkStart w:id="14" w:name="_Toc289618461"/>
+      <w:bookmarkStart w:id="14" w:name="_Toc289690698"/>
       <w:r>
         <w:t>Contributos Individuais</w:t>
       </w:r>
@@ -4087,6 +4442,7 @@
         <w:jc w:val="both"/>
       </w:pPr>
       <w:r>
+        <w:lastRenderedPageBreak/>
         <w:t>Foram necessárias mais horas de trabalho para esta meta, especialmente porque foi gasto muito tempo na afinação dos parâmetros para obter os comportamentos desejados para cada veículo. Consequentemente, foram gastas aproximadamente 15 horas por cada aluno.</w:t>
       </w:r>
     </w:p>
@@ -4101,7 +4457,7 @@
         <w:ind w:firstLine="0"/>
         <w:jc w:val="center"/>
       </w:pPr>
-      <w:bookmarkStart w:id="15" w:name="_Toc289618462"/>
+      <w:bookmarkStart w:id="15" w:name="_Toc289690699"/>
       <w:r>
         <w:lastRenderedPageBreak/>
         <w:t>Co</w:t>
@@ -4144,7 +4500,7 @@
           <w:color w:val="auto"/>
         </w:rPr>
       </w:pPr>
-      <w:bookmarkStart w:id="16" w:name="_Toc289618463"/>
+      <w:bookmarkStart w:id="16" w:name="_Toc289690700"/>
       <w:r>
         <w:lastRenderedPageBreak/>
         <w:t>Bibliografia</w:t>
@@ -4415,7 +4771,7 @@
             <w:rPr>
               <w:noProof/>
             </w:rPr>
-            <w:t>7</w:t>
+            <w:t>8</w:t>
           </w:r>
         </w:fldSimple>
       </w:p>
@@ -5895,7 +6251,7 @@
 </file>
 
 <file path=customXml/itemProps1.xml><?xml version="1.0" encoding="utf-8"?>
-<ds:datastoreItem xmlns:ds="http://schemas.openxmlformats.org/officeDocument/2006/customXml" ds:itemID="{28D9BF75-9509-4BD5-AC25-14EF43C7C04F}">
+<ds:datastoreItem xmlns:ds="http://schemas.openxmlformats.org/officeDocument/2006/customXml" ds:itemID="{E043EB26-EA86-4485-918E-E7CCCE4DAD69}">
   <ds:schemaRefs>
     <ds:schemaRef ds:uri="http://schemas.openxmlformats.org/officeDocument/2006/bibliography"/>
   </ds:schemaRefs>

</xml_diff>

<commit_message>
Explorador melhorados (ou nao) em alguns aspectos, relatorio mais avancado0
</commit_message>
<xml_diff>
--- a/Meta 3/Relatorio3.docx
+++ b/Meta 3/Relatorio3.docx
@@ -966,7 +966,7 @@
           <w:r>
             <w:fldChar w:fldCharType="separate"/>
           </w:r>
-          <w:hyperlink w:anchor="_Toc289690686" w:history="1">
+          <w:hyperlink w:anchor="_Toc289814363" w:history="1">
             <w:r>
               <w:rPr>
                 <w:rStyle w:val="Hiperligao"/>
@@ -993,7 +993,7 @@
                 <w:noProof/>
                 <w:webHidden/>
               </w:rPr>
-              <w:instrText xml:space="preserve"> PAGEREF _Toc289690686 \h </w:instrText>
+              <w:instrText xml:space="preserve"> PAGEREF _Toc289814363 \h </w:instrText>
             </w:r>
             <w:r>
               <w:rPr>
@@ -1035,7 +1035,7 @@
               <w:lang w:eastAsia="pt-PT"/>
             </w:rPr>
           </w:pPr>
-          <w:hyperlink w:anchor="_Toc289690687" w:history="1">
+          <w:hyperlink w:anchor="_Toc289814364" w:history="1">
             <w:r>
               <w:rPr>
                 <w:rStyle w:val="Hiperligao"/>
@@ -1062,7 +1062,7 @@
                 <w:noProof/>
                 <w:webHidden/>
               </w:rPr>
-              <w:instrText xml:space="preserve"> PAGEREF _Toc289690687 \h </w:instrText>
+              <w:instrText xml:space="preserve"> PAGEREF _Toc289814364 \h </w:instrText>
             </w:r>
             <w:r>
               <w:rPr>
@@ -1082,7 +1082,7 @@
                 <w:noProof/>
                 <w:webHidden/>
               </w:rPr>
-              <w:t>3</w:t>
+              <w:t>4</w:t>
             </w:r>
             <w:r>
               <w:rPr>
@@ -1104,7 +1104,7 @@
               <w:lang w:eastAsia="pt-PT"/>
             </w:rPr>
           </w:pPr>
-          <w:hyperlink w:anchor="_Toc289690688" w:history="1">
+          <w:hyperlink w:anchor="_Toc289814365" w:history="1">
             <w:r>
               <w:rPr>
                 <w:rStyle w:val="Hiperligao"/>
@@ -1131,7 +1131,7 @@
                 <w:noProof/>
                 <w:webHidden/>
               </w:rPr>
-              <w:instrText xml:space="preserve"> PAGEREF _Toc289690688 \h </w:instrText>
+              <w:instrText xml:space="preserve"> PAGEREF _Toc289814365 \h </w:instrText>
             </w:r>
             <w:r>
               <w:rPr>
@@ -1151,7 +1151,7 @@
                 <w:noProof/>
                 <w:webHidden/>
               </w:rPr>
-              <w:t>3</w:t>
+              <w:t>4</w:t>
             </w:r>
             <w:r>
               <w:rPr>
@@ -1173,7 +1173,7 @@
               <w:lang w:eastAsia="pt-PT"/>
             </w:rPr>
           </w:pPr>
-          <w:hyperlink w:anchor="_Toc289690689" w:history="1">
+          <w:hyperlink w:anchor="_Toc289814366" w:history="1">
             <w:r>
               <w:rPr>
                 <w:rStyle w:val="Hiperligao"/>
@@ -1200,7 +1200,7 @@
                 <w:noProof/>
                 <w:webHidden/>
               </w:rPr>
-              <w:instrText xml:space="preserve"> PAGEREF _Toc289690689 \h </w:instrText>
+              <w:instrText xml:space="preserve"> PAGEREF _Toc289814366 \h </w:instrText>
             </w:r>
             <w:r>
               <w:rPr>
@@ -1220,7 +1220,7 @@
                 <w:noProof/>
                 <w:webHidden/>
               </w:rPr>
-              <w:t>3</w:t>
+              <w:t>4</w:t>
             </w:r>
             <w:r>
               <w:rPr>
@@ -1242,7 +1242,7 @@
               <w:lang w:eastAsia="pt-PT"/>
             </w:rPr>
           </w:pPr>
-          <w:hyperlink w:anchor="_Toc289690690" w:history="1">
+          <w:hyperlink w:anchor="_Toc289814367" w:history="1">
             <w:r>
               <w:rPr>
                 <w:rStyle w:val="Hiperligao"/>
@@ -1269,7 +1269,7 @@
                 <w:noProof/>
                 <w:webHidden/>
               </w:rPr>
-              <w:instrText xml:space="preserve"> PAGEREF _Toc289690690 \h </w:instrText>
+              <w:instrText xml:space="preserve"> PAGEREF _Toc289814367 \h </w:instrText>
             </w:r>
             <w:r>
               <w:rPr>
@@ -1289,7 +1289,7 @@
                 <w:noProof/>
                 <w:webHidden/>
               </w:rPr>
-              <w:t>4</w:t>
+              <w:t>5</w:t>
             </w:r>
             <w:r>
               <w:rPr>
@@ -1311,7 +1311,7 @@
               <w:lang w:eastAsia="pt-PT"/>
             </w:rPr>
           </w:pPr>
-          <w:hyperlink w:anchor="_Toc289690691" w:history="1">
+          <w:hyperlink w:anchor="_Toc289814368" w:history="1">
             <w:r>
               <w:rPr>
                 <w:rStyle w:val="Hiperligao"/>
@@ -1339,7 +1339,7 @@
                 <w:noProof/>
                 <w:webHidden/>
               </w:rPr>
-              <w:instrText xml:space="preserve"> PAGEREF _Toc289690691 \h </w:instrText>
+              <w:instrText xml:space="preserve"> PAGEREF _Toc289814368 \h </w:instrText>
             </w:r>
             <w:r>
               <w:rPr>
@@ -1359,7 +1359,7 @@
                 <w:noProof/>
                 <w:webHidden/>
               </w:rPr>
-              <w:t>5</w:t>
+              <w:t>6</w:t>
             </w:r>
             <w:r>
               <w:rPr>
@@ -1381,7 +1381,7 @@
               <w:lang w:eastAsia="pt-PT"/>
             </w:rPr>
           </w:pPr>
-          <w:hyperlink w:anchor="_Toc289690692" w:history="1">
+          <w:hyperlink w:anchor="_Toc289814369" w:history="1">
             <w:r>
               <w:rPr>
                 <w:rStyle w:val="Hiperligao"/>
@@ -1408,7 +1408,7 @@
                 <w:noProof/>
                 <w:webHidden/>
               </w:rPr>
-              <w:instrText xml:space="preserve"> PAGEREF _Toc289690692 \h </w:instrText>
+              <w:instrText xml:space="preserve"> PAGEREF _Toc289814369 \h </w:instrText>
             </w:r>
             <w:r>
               <w:rPr>
@@ -1428,7 +1428,7 @@
                 <w:noProof/>
                 <w:webHidden/>
               </w:rPr>
-              <w:t>5</w:t>
+              <w:t>6</w:t>
             </w:r>
             <w:r>
               <w:rPr>
@@ -1450,13 +1450,13 @@
               <w:lang w:eastAsia="pt-PT"/>
             </w:rPr>
           </w:pPr>
-          <w:hyperlink w:anchor="_Toc289690693" w:history="1">
+          <w:hyperlink w:anchor="_Toc289814370" w:history="1">
             <w:r>
               <w:rPr>
                 <w:rStyle w:val="Hiperligao"/>
                 <w:noProof/>
               </w:rPr>
-              <w:t>Cenários de Teste</w:t>
+              <w:t>Os quatro veículos</w:t>
             </w:r>
             <w:r>
               <w:rPr>
@@ -1477,7 +1477,7 @@
                 <w:noProof/>
                 <w:webHidden/>
               </w:rPr>
-              <w:instrText xml:space="preserve"> PAGEREF _Toc289690693 \h </w:instrText>
+              <w:instrText xml:space="preserve"> PAGEREF _Toc289814370 \h </w:instrText>
             </w:r>
             <w:r>
               <w:rPr>
@@ -1497,7 +1497,214 @@
                 <w:noProof/>
                 <w:webHidden/>
               </w:rPr>
-              <w:t>5</w:t>
+              <w:t>6</w:t>
+            </w:r>
+            <w:r>
+              <w:rPr>
+                <w:noProof/>
+                <w:webHidden/>
+              </w:rPr>
+              <w:fldChar w:fldCharType="end"/>
+            </w:r>
+          </w:hyperlink>
+        </w:p>
+        <w:p>
+          <w:pPr>
+            <w:pStyle w:val="ndice3"/>
+            <w:tabs>
+              <w:tab w:val="right" w:leader="dot" w:pos="8494"/>
+            </w:tabs>
+            <w:rPr>
+              <w:noProof/>
+              <w:lang w:eastAsia="pt-PT"/>
+            </w:rPr>
+          </w:pPr>
+          <w:hyperlink w:anchor="_Toc289814371" w:history="1">
+            <w:r>
+              <w:rPr>
+                <w:rStyle w:val="Hiperligao"/>
+                <w:noProof/>
+              </w:rPr>
+              <w:t>Elipser e EightMaker</w:t>
+            </w:r>
+            <w:r>
+              <w:rPr>
+                <w:noProof/>
+                <w:webHidden/>
+              </w:rPr>
+              <w:tab/>
+            </w:r>
+            <w:r>
+              <w:rPr>
+                <w:noProof/>
+                <w:webHidden/>
+              </w:rPr>
+              <w:fldChar w:fldCharType="begin"/>
+            </w:r>
+            <w:r>
+              <w:rPr>
+                <w:noProof/>
+                <w:webHidden/>
+              </w:rPr>
+              <w:instrText xml:space="preserve"> PAGEREF _Toc289814371 \h </w:instrText>
+            </w:r>
+            <w:r>
+              <w:rPr>
+                <w:noProof/>
+                <w:webHidden/>
+              </w:rPr>
+            </w:r>
+            <w:r>
+              <w:rPr>
+                <w:noProof/>
+                <w:webHidden/>
+              </w:rPr>
+              <w:fldChar w:fldCharType="separate"/>
+            </w:r>
+            <w:r>
+              <w:rPr>
+                <w:noProof/>
+                <w:webHidden/>
+              </w:rPr>
+              <w:t>6</w:t>
+            </w:r>
+            <w:r>
+              <w:rPr>
+                <w:noProof/>
+                <w:webHidden/>
+              </w:rPr>
+              <w:fldChar w:fldCharType="end"/>
+            </w:r>
+          </w:hyperlink>
+        </w:p>
+        <w:p>
+          <w:pPr>
+            <w:pStyle w:val="ndice3"/>
+            <w:tabs>
+              <w:tab w:val="right" w:leader="dot" w:pos="8494"/>
+            </w:tabs>
+            <w:rPr>
+              <w:noProof/>
+              <w:lang w:eastAsia="pt-PT"/>
+            </w:rPr>
+          </w:pPr>
+          <w:hyperlink w:anchor="_Toc289814372" w:history="1">
+            <w:r>
+              <w:rPr>
+                <w:rStyle w:val="Hiperligao"/>
+                <w:noProof/>
+              </w:rPr>
+              <w:t>3c</w:t>
+            </w:r>
+            <w:r>
+              <w:rPr>
+                <w:noProof/>
+                <w:webHidden/>
+              </w:rPr>
+              <w:tab/>
+            </w:r>
+            <w:r>
+              <w:rPr>
+                <w:noProof/>
+                <w:webHidden/>
+              </w:rPr>
+              <w:fldChar w:fldCharType="begin"/>
+            </w:r>
+            <w:r>
+              <w:rPr>
+                <w:noProof/>
+                <w:webHidden/>
+              </w:rPr>
+              <w:instrText xml:space="preserve"> PAGEREF _Toc289814372 \h </w:instrText>
+            </w:r>
+            <w:r>
+              <w:rPr>
+                <w:noProof/>
+                <w:webHidden/>
+              </w:rPr>
+            </w:r>
+            <w:r>
+              <w:rPr>
+                <w:noProof/>
+                <w:webHidden/>
+              </w:rPr>
+              <w:fldChar w:fldCharType="separate"/>
+            </w:r>
+            <w:r>
+              <w:rPr>
+                <w:noProof/>
+                <w:webHidden/>
+              </w:rPr>
+              <w:t>6</w:t>
+            </w:r>
+            <w:r>
+              <w:rPr>
+                <w:noProof/>
+                <w:webHidden/>
+              </w:rPr>
+              <w:fldChar w:fldCharType="end"/>
+            </w:r>
+          </w:hyperlink>
+        </w:p>
+        <w:p>
+          <w:pPr>
+            <w:pStyle w:val="ndice3"/>
+            <w:tabs>
+              <w:tab w:val="right" w:leader="dot" w:pos="8494"/>
+            </w:tabs>
+            <w:rPr>
+              <w:noProof/>
+              <w:lang w:eastAsia="pt-PT"/>
+            </w:rPr>
+          </w:pPr>
+          <w:hyperlink w:anchor="_Toc289814373" w:history="1">
+            <w:r>
+              <w:rPr>
+                <w:rStyle w:val="Hiperligao"/>
+                <w:noProof/>
+              </w:rPr>
+              <w:t>Explorer</w:t>
+            </w:r>
+            <w:r>
+              <w:rPr>
+                <w:noProof/>
+                <w:webHidden/>
+              </w:rPr>
+              <w:tab/>
+            </w:r>
+            <w:r>
+              <w:rPr>
+                <w:noProof/>
+                <w:webHidden/>
+              </w:rPr>
+              <w:fldChar w:fldCharType="begin"/>
+            </w:r>
+            <w:r>
+              <w:rPr>
+                <w:noProof/>
+                <w:webHidden/>
+              </w:rPr>
+              <w:instrText xml:space="preserve"> PAGEREF _Toc289814373 \h </w:instrText>
+            </w:r>
+            <w:r>
+              <w:rPr>
+                <w:noProof/>
+                <w:webHidden/>
+              </w:rPr>
+            </w:r>
+            <w:r>
+              <w:rPr>
+                <w:noProof/>
+                <w:webHidden/>
+              </w:rPr>
+              <w:fldChar w:fldCharType="separate"/>
+            </w:r>
+            <w:r>
+              <w:rPr>
+                <w:noProof/>
+                <w:webHidden/>
+              </w:rPr>
+              <w:t>7</w:t>
             </w:r>
             <w:r>
               <w:rPr>
@@ -1519,12 +1726,81 @@
               <w:lang w:eastAsia="pt-PT"/>
             </w:rPr>
           </w:pPr>
-          <w:hyperlink w:anchor="_Toc289690694" w:history="1">
+          <w:hyperlink w:anchor="_Toc289814374" w:history="1">
             <w:r>
               <w:rPr>
                 <w:rStyle w:val="Hiperligao"/>
                 <w:noProof/>
               </w:rPr>
+              <w:t>Cenários de Teste</w:t>
+            </w:r>
+            <w:r>
+              <w:rPr>
+                <w:noProof/>
+                <w:webHidden/>
+              </w:rPr>
+              <w:tab/>
+            </w:r>
+            <w:r>
+              <w:rPr>
+                <w:noProof/>
+                <w:webHidden/>
+              </w:rPr>
+              <w:fldChar w:fldCharType="begin"/>
+            </w:r>
+            <w:r>
+              <w:rPr>
+                <w:noProof/>
+                <w:webHidden/>
+              </w:rPr>
+              <w:instrText xml:space="preserve"> PAGEREF _Toc289814374 \h </w:instrText>
+            </w:r>
+            <w:r>
+              <w:rPr>
+                <w:noProof/>
+                <w:webHidden/>
+              </w:rPr>
+            </w:r>
+            <w:r>
+              <w:rPr>
+                <w:noProof/>
+                <w:webHidden/>
+              </w:rPr>
+              <w:fldChar w:fldCharType="separate"/>
+            </w:r>
+            <w:r>
+              <w:rPr>
+                <w:noProof/>
+                <w:webHidden/>
+              </w:rPr>
+              <w:t>7</w:t>
+            </w:r>
+            <w:r>
+              <w:rPr>
+                <w:noProof/>
+                <w:webHidden/>
+              </w:rPr>
+              <w:fldChar w:fldCharType="end"/>
+            </w:r>
+          </w:hyperlink>
+        </w:p>
+        <w:p>
+          <w:pPr>
+            <w:pStyle w:val="ndice2"/>
+            <w:tabs>
+              <w:tab w:val="right" w:leader="dot" w:pos="8494"/>
+            </w:tabs>
+            <w:rPr>
+              <w:noProof/>
+              <w:lang w:eastAsia="pt-PT"/>
+            </w:rPr>
+          </w:pPr>
+          <w:hyperlink w:anchor="_Toc289814375" w:history="1">
+            <w:r>
+              <w:rPr>
+                <w:rStyle w:val="Hiperligao"/>
+                <w:noProof/>
+              </w:rPr>
               <w:t>Contributos Individuais</w:t>
             </w:r>
             <w:r>
@@ -1546,7 +1822,7 @@
                 <w:noProof/>
                 <w:webHidden/>
               </w:rPr>
-              <w:instrText xml:space="preserve"> PAGEREF _Toc289690694 \h </w:instrText>
+              <w:instrText xml:space="preserve"> PAGEREF _Toc289814375 \h </w:instrText>
             </w:r>
             <w:r>
               <w:rPr>
@@ -1566,7 +1842,7 @@
                 <w:noProof/>
                 <w:webHidden/>
               </w:rPr>
-              <w:t>6</w:t>
+              <w:t>8</w:t>
             </w:r>
             <w:r>
               <w:rPr>
@@ -1588,12 +1864,11 @@
               <w:lang w:eastAsia="pt-PT"/>
             </w:rPr>
           </w:pPr>
-          <w:hyperlink w:anchor="_Toc289690695" w:history="1">
+          <w:hyperlink w:anchor="_Toc289814376" w:history="1">
             <w:r>
               <w:rPr>
                 <w:rStyle w:val="Hiperligao"/>
                 <w:noProof/>
-                <w:lang w:val="en-US"/>
               </w:rPr>
               <w:t>… Take it for a Ride! – Terceira Meta</w:t>
             </w:r>
@@ -1616,7 +1891,7 @@
                 <w:noProof/>
                 <w:webHidden/>
               </w:rPr>
-              <w:instrText xml:space="preserve"> PAGEREF _Toc289690695 \h </w:instrText>
+              <w:instrText xml:space="preserve"> PAGEREF _Toc289814376 \h </w:instrText>
             </w:r>
             <w:r>
               <w:rPr>
@@ -1636,7 +1911,7 @@
                 <w:noProof/>
                 <w:webHidden/>
               </w:rPr>
-              <w:t>7</w:t>
+              <w:t>9</w:t>
             </w:r>
             <w:r>
               <w:rPr>
@@ -1658,7 +1933,7 @@
               <w:lang w:eastAsia="pt-PT"/>
             </w:rPr>
           </w:pPr>
-          <w:hyperlink w:anchor="_Toc289690696" w:history="1">
+          <w:hyperlink w:anchor="_Toc289814377" w:history="1">
             <w:r>
               <w:rPr>
                 <w:rStyle w:val="Hiperligao"/>
@@ -1685,7 +1960,7 @@
                 <w:noProof/>
                 <w:webHidden/>
               </w:rPr>
-              <w:instrText xml:space="preserve"> PAGEREF _Toc289690696 \h </w:instrText>
+              <w:instrText xml:space="preserve"> PAGEREF _Toc289814377 \h </w:instrText>
             </w:r>
             <w:r>
               <w:rPr>
@@ -1705,7 +1980,7 @@
                 <w:noProof/>
                 <w:webHidden/>
               </w:rPr>
-              <w:t>7</w:t>
+              <w:t>9</w:t>
             </w:r>
             <w:r>
               <w:rPr>
@@ -1727,7 +2002,7 @@
               <w:lang w:eastAsia="pt-PT"/>
             </w:rPr>
           </w:pPr>
-          <w:hyperlink w:anchor="_Toc289690697" w:history="1">
+          <w:hyperlink w:anchor="_Toc289814378" w:history="1">
             <w:r>
               <w:rPr>
                 <w:rStyle w:val="Hiperligao"/>
@@ -1754,7 +2029,7 @@
                 <w:noProof/>
                 <w:webHidden/>
               </w:rPr>
-              <w:instrText xml:space="preserve"> PAGEREF _Toc289690697 \h </w:instrText>
+              <w:instrText xml:space="preserve"> PAGEREF _Toc289814378 \h </w:instrText>
             </w:r>
             <w:r>
               <w:rPr>
@@ -1774,7 +2049,7 @@
                 <w:noProof/>
                 <w:webHidden/>
               </w:rPr>
-              <w:t>7</w:t>
+              <w:t>10</w:t>
             </w:r>
             <w:r>
               <w:rPr>
@@ -1796,7 +2071,7 @@
               <w:lang w:eastAsia="pt-PT"/>
             </w:rPr>
           </w:pPr>
-          <w:hyperlink w:anchor="_Toc289690698" w:history="1">
+          <w:hyperlink w:anchor="_Toc289814379" w:history="1">
             <w:r>
               <w:rPr>
                 <w:rStyle w:val="Hiperligao"/>
@@ -1823,7 +2098,7 @@
                 <w:noProof/>
                 <w:webHidden/>
               </w:rPr>
-              <w:instrText xml:space="preserve"> PAGEREF _Toc289690698 \h </w:instrText>
+              <w:instrText xml:space="preserve"> PAGEREF _Toc289814379 \h </w:instrText>
             </w:r>
             <w:r>
               <w:rPr>
@@ -1843,7 +2118,7 @@
                 <w:noProof/>
                 <w:webHidden/>
               </w:rPr>
-              <w:t>7</w:t>
+              <w:t>10</w:t>
             </w:r>
             <w:r>
               <w:rPr>
@@ -1865,7 +2140,7 @@
               <w:lang w:eastAsia="pt-PT"/>
             </w:rPr>
           </w:pPr>
-          <w:hyperlink w:anchor="_Toc289690699" w:history="1">
+          <w:hyperlink w:anchor="_Toc289814380" w:history="1">
             <w:r>
               <w:rPr>
                 <w:rStyle w:val="Hiperligao"/>
@@ -1892,7 +2167,7 @@
                 <w:noProof/>
                 <w:webHidden/>
               </w:rPr>
-              <w:instrText xml:space="preserve"> PAGEREF _Toc289690699 \h </w:instrText>
+              <w:instrText xml:space="preserve"> PAGEREF _Toc289814380 \h </w:instrText>
             </w:r>
             <w:r>
               <w:rPr>
@@ -1912,7 +2187,7 @@
                 <w:noProof/>
                 <w:webHidden/>
               </w:rPr>
-              <w:t>9</w:t>
+              <w:t>12</w:t>
             </w:r>
             <w:r>
               <w:rPr>
@@ -1934,7 +2209,7 @@
               <w:lang w:eastAsia="pt-PT"/>
             </w:rPr>
           </w:pPr>
-          <w:hyperlink w:anchor="_Toc289690700" w:history="1">
+          <w:hyperlink w:anchor="_Toc289814381" w:history="1">
             <w:r>
               <w:rPr>
                 <w:rStyle w:val="Hiperligao"/>
@@ -1961,7 +2236,7 @@
                 <w:noProof/>
                 <w:webHidden/>
               </w:rPr>
-              <w:instrText xml:space="preserve"> PAGEREF _Toc289690700 \h </w:instrText>
+              <w:instrText xml:space="preserve"> PAGEREF _Toc289814381 \h </w:instrText>
             </w:r>
             <w:r>
               <w:rPr>
@@ -1981,7 +2256,7 @@
                 <w:noProof/>
                 <w:webHidden/>
               </w:rPr>
-              <w:t>10</w:t>
+              <w:t>13</w:t>
             </w:r>
             <w:r>
               <w:rPr>
@@ -2034,7 +2309,7 @@
         <w:ind w:firstLine="0"/>
         <w:jc w:val="center"/>
       </w:pPr>
-      <w:bookmarkStart w:id="0" w:name="_Toc289690686"/>
+      <w:bookmarkStart w:id="0" w:name="_Toc289814363"/>
       <w:r>
         <w:lastRenderedPageBreak/>
         <w:t xml:space="preserve">Uma </w:t>
@@ -2247,13 +2522,35 @@
         <w:jc w:val="both"/>
       </w:pPr>
       <w:r>
+        <w:t>O aumento da documentação relativa às metas anteriores não se prende somente com o facto de este ser um relatório final e por isso, ter de detalhar mais pormenorizadamente</w:t>
+      </w:r>
+      <w:r>
+        <w:t xml:space="preserve"> cada passo da implementação. Para além de termos um limite mais abrangente no que toca à quantidade de texto, também fomos encontrando diversos erros e pressupostos erróneos depois das respectivas entregas. Como tal, achámos por bem apontar esses aspectos ao longo do relatório, referindo porque estavam errados e como procedemos para a sua correcção.</w:t>
+      </w:r>
+      <w:r>
+        <w:t xml:space="preserve"> </w:t>
+      </w:r>
+    </w:p>
+    <w:p>
+      <w:pPr>
+        <w:jc w:val="both"/>
+      </w:pPr>
+      <w:r>
         <w:t xml:space="preserve">Em cada </w:t>
       </w:r>
       <w:r>
         <w:t>parte, iremos disponibilizar um</w:t>
       </w:r>
       <w:r>
-        <w:t xml:space="preserve"> pequeno texto introdutório para situar o leitor nos parâmetros e tarefas que nos foram exigidas para cada meta, apresentando depois as nossas implementações para atingir tais objectivos, problemas e soluções que encontrámos para cada dificuldade, assim como a definição dos tempos d</w:t>
+        <w:t xml:space="preserve"> pequeno texto introdutório para situar o leitor nos parâmetros e tarefas que nos foram exigidas para cada meta, apresentando depois as nossas implementações para atingir tais objectivos, problemas e soluções que encontrámos </w:t>
+      </w:r>
+      <w:proofErr w:type="gramStart"/>
+      <w:r>
+        <w:t>para</w:t>
+      </w:r>
+      <w:proofErr w:type="gramEnd"/>
+      <w:r>
+        <w:t xml:space="preserve"> cada dificuldade, assim como a definição dos tempos d</w:t>
       </w:r>
       <w:r>
         <w:t>ispendidos por cada elemento do</w:t>
@@ -2294,6 +2591,7 @@
         </w:rPr>
       </w:pPr>
       <w:r>
+        <w:lastRenderedPageBreak/>
         <w:br w:type="page"/>
       </w:r>
     </w:p>
@@ -2302,7 +2600,7 @@
         <w:pStyle w:val="Ttulo1"/>
         <w:jc w:val="center"/>
       </w:pPr>
-      <w:bookmarkStart w:id="1" w:name="_Toc289690687"/>
+      <w:bookmarkStart w:id="1" w:name="_Toc289814364"/>
       <w:proofErr w:type="spellStart"/>
       <w:r>
         <w:lastRenderedPageBreak/>
@@ -2384,7 +2682,7 @@
         <w:pStyle w:val="Ttulo2"/>
       </w:pPr>
       <w:bookmarkStart w:id="2" w:name="_Toc287818050"/>
-      <w:bookmarkStart w:id="3" w:name="_Toc289690688"/>
+      <w:bookmarkStart w:id="3" w:name="_Toc289814365"/>
       <w:r>
         <w:t>Modificações ao código original</w:t>
       </w:r>
@@ -2539,7 +2837,7 @@
         <w:pStyle w:val="Ttulo2"/>
       </w:pPr>
       <w:bookmarkStart w:id="4" w:name="_Toc287818051"/>
-      <w:bookmarkStart w:id="5" w:name="_Toc289690689"/>
+      <w:bookmarkStart w:id="5" w:name="_Toc289814366"/>
       <w:r>
         <w:t>Cenários de Teste</w:t>
       </w:r>
@@ -2867,7 +3165,7 @@
       <w:pPr>
         <w:pStyle w:val="Ttulo2"/>
       </w:pPr>
-      <w:bookmarkStart w:id="6" w:name="_Toc289690690"/>
+      <w:bookmarkStart w:id="6" w:name="_Toc289814367"/>
       <w:r>
         <w:t>Contributos</w:t>
       </w:r>
@@ -2972,7 +3270,7 @@
           <w:lang w:val="en-US"/>
         </w:rPr>
       </w:pPr>
-      <w:bookmarkStart w:id="7" w:name="_Toc289690691"/>
+      <w:bookmarkStart w:id="7" w:name="_Toc289814368"/>
       <w:r>
         <w:rPr>
           <w:lang w:val="en-US"/>
@@ -3098,77 +3396,45 @@
         <w:rPr>
           <w:i/>
         </w:rPr>
-        <w:t xml:space="preserve">ção dos parâmetros de entrada e saída das funções de activação, assim como localização das fontes e o posicionamento inicial do veículo. </w:t>
-      </w:r>
-    </w:p>
-    <w:p>
-      <w:pPr>
-        <w:pStyle w:val="Ttulo2"/>
-      </w:pPr>
-      <w:bookmarkStart w:id="8" w:name="_Toc289690692"/>
-      <w:r>
-        <w:t>As funções de activação</w:t>
-      </w:r>
-      <w:bookmarkEnd w:id="8"/>
-    </w:p>
-    <w:p>
-      <w:pPr>
-        <w:jc w:val="both"/>
-      </w:pPr>
-      <w:r>
-        <w:t xml:space="preserve">De modo a estender o nosso leque de possibilidades, foi-nos sugerido a implementação de duas novas funções de activação para além da linear, nomeadamente uma função </w:t>
-      </w:r>
-      <w:proofErr w:type="spellStart"/>
-      <w:r>
-        <w:t>logarítmica</w:t>
-      </w:r>
-      <w:proofErr w:type="spellEnd"/>
-      <w:r>
-        <w:t xml:space="preserve"> e </w:t>
-      </w:r>
-      <w:proofErr w:type="spellStart"/>
-      <w:r>
-        <w:t>gaussiana</w:t>
-      </w:r>
-      <w:proofErr w:type="spellEnd"/>
-      <w:r>
-        <w:t>. Para além destas, criámos também a função exponencial, sendo que no final ficámos com quatro escolhas diferentes para as funções de activação dos sensores.</w:t>
-      </w:r>
-    </w:p>
-    <w:p>
-      <w:pPr>
-        <w:jc w:val="both"/>
-      </w:pPr>
-      <w:r>
-        <w:t xml:space="preserve">De modo a facilitar a manipulação do código, implementámos uma nova classe, chamada de </w:t>
-      </w:r>
-      <w:proofErr w:type="spellStart"/>
-      <w:r>
-        <w:rPr>
-          <w:i/>
-        </w:rPr>
-        <w:t>BraitenbergActivationObject</w:t>
-      </w:r>
-      <w:proofErr w:type="spellEnd"/>
-      <w:r>
-        <w:t xml:space="preserve">, que contém atributos relativos ao tipo de função de activação, os limites laterais de </w:t>
-      </w:r>
-      <w:r>
-        <w:t>activação (</w:t>
-      </w:r>
-      <w:proofErr w:type="spellStart"/>
-      <w:r>
-        <w:rPr>
-          <w:i/>
-        </w:rPr>
-        <w:t>threshold</w:t>
-      </w:r>
-      <w:proofErr w:type="spellEnd"/>
-      <w:r>
-        <w:t>), assim como</w:t>
-      </w:r>
-      <w:r>
-        <w:t xml:space="preserve"> o máximo e mínimo admissível da resposta (limites superiores e inferiores). Uma vez definidos estes parâmetros, associamos um objecto desta classe a cada sensor. Esta classe contem ainda um método denominado </w:t>
+        <w:t>ção dos parâmetros de entrada e saída das funções de activação, assim como localização das fontes e o posicionamento inicial do veículo.</w:t>
+      </w:r>
+    </w:p>
+    <w:p>
+      <w:pPr>
+        <w:jc w:val="both"/>
+        <w:rPr>
+          <w:i/>
+        </w:rPr>
+      </w:pPr>
+      <w:r>
+        <w:rPr>
+          <w:i/>
+        </w:rPr>
+        <w:t>Em relação ao trabalho entregue para a segunda meta, tivemos de efectuar</w:t>
+      </w:r>
+      <w:r>
+        <w:rPr>
+          <w:i/>
+        </w:rPr>
+        <w:t xml:space="preserve"> algumas alterações, mas concretamente no veículo “3c” e o “Explorador”.</w:t>
+      </w:r>
+      <w:r>
+        <w:rPr>
+          <w:i/>
+        </w:rPr>
+        <w:t xml:space="preserve"> </w:t>
+      </w:r>
+      <w:r>
+        <w:rPr>
+          <w:i/>
+        </w:rPr>
+        <w:t>O principal aspecto foi a introdução de uma forma diferente de contacto entre o chão e as rodas.</w:t>
+      </w:r>
+      <w:r>
+        <w:rPr>
+          <w:i/>
+        </w:rPr>
+        <w:t xml:space="preserve"> Em vez de detectar directamente o contacto entre roda (que na verdade, não é um círculo, mas sim um polígono com muitos lados, o que se traduz em muitos pontos de contacto), envolvemos essa roda numa superfícies invisível esférica (através do método </w:t>
       </w:r>
       <w:proofErr w:type="spellStart"/>
       <w:proofErr w:type="gramStart"/>
@@ -3176,7 +3442,7 @@
         <w:rPr>
           <w:i/>
         </w:rPr>
-        <w:t>activate</w:t>
+        <w:t>setCollisionShape</w:t>
       </w:r>
       <w:proofErr w:type="spellEnd"/>
       <w:r>
@@ -3190,27 +3456,142 @@
         <w:rPr>
           <w:i/>
         </w:rPr>
-        <w:t>)</w:t>
-      </w:r>
-      <w:r>
-        <w:t xml:space="preserve"> que é invocado, por sua vez, pelo método </w:t>
+        <w:t>) ), o que nos permitiu ter apenas um único ponto de contacto, o que aumenta quer a velocidade quer a estabilidade do veículo.</w:t>
+      </w:r>
+      <w:r>
+        <w:rPr>
+          <w:i/>
+        </w:rPr>
+        <w:t xml:space="preserve"> </w:t>
+      </w:r>
+      <w:r>
+        <w:rPr>
+          <w:i/>
+        </w:rPr>
+        <w:t xml:space="preserve">Ainda em relação ao </w:t>
+      </w:r>
+      <w:r>
+        <w:rPr>
+          <w:i/>
+        </w:rPr>
+        <w:t>“E</w:t>
+      </w:r>
+      <w:r>
+        <w:rPr>
+          <w:i/>
+        </w:rPr>
+        <w:t>xplorador</w:t>
+      </w:r>
+      <w:r>
+        <w:rPr>
+          <w:i/>
+        </w:rPr>
+        <w:t>”</w:t>
+      </w:r>
+      <w:r>
+        <w:rPr>
+          <w:i/>
+        </w:rPr>
+        <w:t>,</w:t>
+      </w:r>
+      <w:r>
+        <w:rPr>
+          <w:i/>
+        </w:rPr>
+        <w:t xml:space="preserve"> este não se comportava tal e qual a descrição feita por </w:t>
       </w:r>
       <w:proofErr w:type="spellStart"/>
       <w:r>
         <w:rPr>
           <w:i/>
         </w:rPr>
-        <w:t>iterate</w:t>
+        <w:t>Braitenberg</w:t>
       </w:r>
       <w:proofErr w:type="spellEnd"/>
       <w:r>
         <w:rPr>
           <w:i/>
         </w:rPr>
-        <w:t>()</w:t>
-      </w:r>
-      <w:r>
-        <w:t xml:space="preserve"> dos vários sensores. O que este método de activação simplesmente faz é receber um valor de força vindo do </w:t>
+        <w:t>. Tal correcção foi feita mudando as funções de activação.</w:t>
+      </w:r>
+      <w:r>
+        <w:rPr>
+          <w:i/>
+        </w:rPr>
+        <w:t xml:space="preserve"> </w:t>
+      </w:r>
+    </w:p>
+    <w:p>
+      <w:pPr>
+        <w:pStyle w:val="Ttulo2"/>
+      </w:pPr>
+      <w:bookmarkStart w:id="8" w:name="_Toc289814369"/>
+      <w:r>
+        <w:t>As funções de activação</w:t>
+      </w:r>
+      <w:bookmarkEnd w:id="8"/>
+    </w:p>
+    <w:p>
+      <w:pPr>
+        <w:jc w:val="both"/>
+      </w:pPr>
+      <w:r>
+        <w:t xml:space="preserve">De modo a estender o nosso leque de possibilidades, foi-nos sugerido a implementação de duas novas funções de activação para além da linear, nomeadamente uma função </w:t>
+      </w:r>
+      <w:proofErr w:type="spellStart"/>
+      <w:r>
+        <w:t>logarítmica</w:t>
+      </w:r>
+      <w:proofErr w:type="spellEnd"/>
+      <w:r>
+        <w:t xml:space="preserve"> e </w:t>
+      </w:r>
+      <w:proofErr w:type="spellStart"/>
+      <w:r>
+        <w:t>gaussiana</w:t>
+      </w:r>
+      <w:proofErr w:type="spellEnd"/>
+      <w:r>
+        <w:t>. Para além destas, criámos também a função exponencial, sendo que no final ficámos com quatro escolhas diferentes para as funções de activação dos sensores.</w:t>
+      </w:r>
+    </w:p>
+    <w:p>
+      <w:pPr>
+        <w:jc w:val="both"/>
+        <w:rPr>
+          <w:i/>
+        </w:rPr>
+      </w:pPr>
+      <w:r>
+        <w:t xml:space="preserve">De modo a facilitar a manipulação do código, implementámos uma nova classe, chamada de </w:t>
+      </w:r>
+      <w:proofErr w:type="spellStart"/>
+      <w:r>
+        <w:rPr>
+          <w:i/>
+        </w:rPr>
+        <w:t>BraitenbergActivationObject</w:t>
+      </w:r>
+      <w:proofErr w:type="spellEnd"/>
+      <w:r>
+        <w:t xml:space="preserve">, que contém atributos relativos ao tipo de função de activação, os limites laterais de </w:t>
+      </w:r>
+      <w:r>
+        <w:t>activação (</w:t>
+      </w:r>
+      <w:proofErr w:type="spellStart"/>
+      <w:r>
+        <w:rPr>
+          <w:i/>
+        </w:rPr>
+        <w:t>threshold</w:t>
+      </w:r>
+      <w:proofErr w:type="spellEnd"/>
+      <w:r>
+        <w:t>), assim como</w:t>
+      </w:r>
+      <w:r>
+        <w:t xml:space="preserve"> o máximo e mínimo admissível da resposta (limites superiores e inferiores). Uma vez definidos estes parâmetros, associamos um objecto desta classe a cada sensor. Esta classe contem ainda um método denominado </w:t>
       </w:r>
       <w:proofErr w:type="spellStart"/>
       <w:proofErr w:type="gramStart"/>
@@ -3218,6 +3599,30 @@
         <w:rPr>
           <w:i/>
         </w:rPr>
+        <w:t>activate</w:t>
+      </w:r>
+      <w:proofErr w:type="spellEnd"/>
+      <w:r>
+        <w:rPr>
+          <w:i/>
+        </w:rPr>
+        <w:t>(</w:t>
+      </w:r>
+      <w:proofErr w:type="gramEnd"/>
+      <w:r>
+        <w:rPr>
+          <w:i/>
+        </w:rPr>
+        <w:t>)</w:t>
+      </w:r>
+      <w:r>
+        <w:t xml:space="preserve"> que é invocado, por sua vez, pelo método </w:t>
+      </w:r>
+      <w:proofErr w:type="spellStart"/>
+      <w:r>
+        <w:rPr>
+          <w:i/>
+        </w:rPr>
         <w:t>iterate</w:t>
       </w:r>
       <w:proofErr w:type="spellEnd"/>
@@ -3225,6 +3630,24 @@
         <w:rPr>
           <w:i/>
         </w:rPr>
+        <w:t>()</w:t>
+      </w:r>
+      <w:r>
+        <w:t xml:space="preserve"> dos vários sensores. O que este método de activação simplesmente faz é receber um valor de força vindo do </w:t>
+      </w:r>
+      <w:proofErr w:type="spellStart"/>
+      <w:proofErr w:type="gramStart"/>
+      <w:r>
+        <w:rPr>
+          <w:i/>
+        </w:rPr>
+        <w:t>iterate</w:t>
+      </w:r>
+      <w:proofErr w:type="spellEnd"/>
+      <w:r>
+        <w:rPr>
+          <w:i/>
+        </w:rPr>
         <w:t>(</w:t>
       </w:r>
       <w:proofErr w:type="gramEnd"/>
@@ -3248,11 +3671,311 @@
       <w:pPr>
         <w:pStyle w:val="Ttulo2"/>
       </w:pPr>
-      <w:bookmarkStart w:id="9" w:name="_Toc289690693"/>
+      <w:bookmarkStart w:id="9" w:name="_Toc289814370"/>
+      <w:r>
+        <w:t>Os quatro veículos</w:t>
+      </w:r>
+      <w:bookmarkEnd w:id="9"/>
+    </w:p>
+    <w:p>
+      <w:pPr>
+        <w:jc w:val="both"/>
+      </w:pPr>
+      <w:r>
+        <w:t>Estes quatro veículos representam cada um dos requerimentos feitos para a segunda meta do trabalho, de modo a testar as várias funções de activação.</w:t>
+      </w:r>
+      <w:r>
+        <w:t xml:space="preserve"> Tal como já foi sendo referido ao de leve ao longo do texto, procurámos ao máximo reduzir código repetido e redundante. Deste modo, todos estes veículos (tal como o “</w:t>
+      </w:r>
+      <w:proofErr w:type="spellStart"/>
+      <w:r>
+        <w:t>Pacman</w:t>
+      </w:r>
+      <w:proofErr w:type="spellEnd"/>
+      <w:r>
+        <w:t>” e os seus fantasmas, descritos na secção a seguir) descendem da mesma classe, classe essa que define a base do veículo, para depois ser moldada para cada objectivo nas diversas classes filhas.</w:t>
+      </w:r>
+      <w:r>
+        <w:t xml:space="preserve"> Assim, sem mais demoras, iremos apresentar os quatros veículos da segunda meta: “</w:t>
+      </w:r>
+      <w:proofErr w:type="spellStart"/>
+      <w:r>
+        <w:t>Elipser</w:t>
+      </w:r>
+      <w:proofErr w:type="spellEnd"/>
+      <w:r>
+        <w:t>”, “</w:t>
+      </w:r>
+      <w:proofErr w:type="spellStart"/>
+      <w:r>
+        <w:t>EightMaker</w:t>
+      </w:r>
+      <w:proofErr w:type="spellEnd"/>
+      <w:r>
+        <w:t>”, “3c” e “Explorer”.</w:t>
+      </w:r>
+    </w:p>
+    <w:p>
+      <w:pPr>
+        <w:pStyle w:val="Ttulo3"/>
+      </w:pPr>
+      <w:bookmarkStart w:id="10" w:name="_Toc289814371"/>
+      <w:proofErr w:type="spellStart"/>
+      <w:r>
+        <w:lastRenderedPageBreak/>
+        <w:t>Elipser</w:t>
+      </w:r>
+      <w:proofErr w:type="spellEnd"/>
+      <w:r>
+        <w:t xml:space="preserve"> e </w:t>
+      </w:r>
+      <w:proofErr w:type="spellStart"/>
+      <w:r>
+        <w:t>EightMaker</w:t>
+      </w:r>
+      <w:bookmarkEnd w:id="10"/>
+      <w:proofErr w:type="spellEnd"/>
+    </w:p>
+    <w:p>
+      <w:pPr>
+        <w:jc w:val="both"/>
+      </w:pPr>
+      <w:r>
+        <w:t>O “</w:t>
+      </w:r>
+      <w:proofErr w:type="spellStart"/>
+      <w:r>
+        <w:t>Elipser</w:t>
+      </w:r>
+      <w:proofErr w:type="spellEnd"/>
+      <w:r>
+        <w:t>” e o “</w:t>
+      </w:r>
+      <w:proofErr w:type="spellStart"/>
+      <w:r>
+        <w:t>EightMaker</w:t>
+      </w:r>
+      <w:proofErr w:type="spellEnd"/>
+      <w:r>
+        <w:t xml:space="preserve">” são </w:t>
+      </w:r>
+      <w:r>
+        <w:t>veículos que foram construídos para descrever formas específicas e repetidas ao longo do tempo. Tal como o nome indica, o “</w:t>
+      </w:r>
+      <w:proofErr w:type="spellStart"/>
+      <w:r>
+        <w:t>Elipser</w:t>
+      </w:r>
+      <w:proofErr w:type="spellEnd"/>
+      <w:r>
+        <w:t>” descreve uma elipse interior em torno de dois focos, enquanto o “</w:t>
+      </w:r>
+      <w:proofErr w:type="spellStart"/>
+      <w:r>
+        <w:t>EightMaker</w:t>
+      </w:r>
+      <w:proofErr w:type="spellEnd"/>
+      <w:r>
+        <w:t>” desenha oitos em torno de também duas fontes (idealmente, duas circunferências tangentes).</w:t>
+      </w:r>
+    </w:p>
+    <w:p>
+      <w:pPr>
+        <w:jc w:val="both"/>
+      </w:pPr>
+      <w:r>
+        <w:t>O “</w:t>
+      </w:r>
+      <w:proofErr w:type="spellStart"/>
+      <w:r>
+        <w:t>Elipser</w:t>
+      </w:r>
+      <w:proofErr w:type="spellEnd"/>
+      <w:r>
+        <w:t xml:space="preserve">” foi construído com dois sensores ligeiramente virados para fora, apontando na direcção frontal. Como função de activação, usámos uma </w:t>
+      </w:r>
+      <w:proofErr w:type="spellStart"/>
+      <w:r>
+        <w:t>gaussiana</w:t>
+      </w:r>
+      <w:proofErr w:type="spellEnd"/>
+      <w:r>
+        <w:t xml:space="preserve"> e uma voltagem positiva.</w:t>
+      </w:r>
+      <w:r>
+        <w:t xml:space="preserve"> Com uma ligação cruzada e aumento do raio das rodas (de modo a permitir curvas mais acentuadas ao veículo), o “</w:t>
+      </w:r>
+      <w:proofErr w:type="spellStart"/>
+      <w:r>
+        <w:t>Elipser</w:t>
+      </w:r>
+      <w:proofErr w:type="spellEnd"/>
+      <w:r>
+        <w:t>” produz elipses sem nunca se afastar do trilho</w:t>
+      </w:r>
+      <w:r>
+        <w:t xml:space="preserve"> definido</w:t>
+      </w:r>
+      <w:r>
+        <w:t>.</w:t>
+      </w:r>
+    </w:p>
+    <w:p>
+      <w:pPr>
+        <w:jc w:val="both"/>
+      </w:pPr>
+      <w:r>
+        <w:t>Por seu lado, o “</w:t>
+      </w:r>
+      <w:proofErr w:type="spellStart"/>
+      <w:r>
+        <w:t>EightMaker</w:t>
+      </w:r>
+      <w:proofErr w:type="spellEnd"/>
+      <w:r>
+        <w:t xml:space="preserve">” também consegue produzir oitos continuamente sem se afastar da rota. Os sensores foram posicionados de uma forma diferente (colocados à frente, mas perpendicularmente às faces laterais do veículo), sendo que contudo continuam a usar uma função </w:t>
+      </w:r>
+      <w:proofErr w:type="spellStart"/>
+      <w:r>
+        <w:t>gaussiana</w:t>
+      </w:r>
+      <w:proofErr w:type="spellEnd"/>
+      <w:r>
+        <w:t xml:space="preserve"> e uma voltagem positiva.</w:t>
+      </w:r>
+    </w:p>
+    <w:p>
+      <w:pPr>
+        <w:jc w:val="both"/>
+      </w:pPr>
+      <w:r>
+        <w:t xml:space="preserve">Ambos os veículos apresentaram a mesma grande dificuldade, que foi a definição dos parâmetros de entrada da função </w:t>
+      </w:r>
+      <w:proofErr w:type="spellStart"/>
+      <w:r>
+        <w:t>gaussiana</w:t>
+      </w:r>
+      <w:proofErr w:type="spellEnd"/>
+      <w:r>
+        <w:t xml:space="preserve">, assim como posicionamento dos sensores, o seu ângulo de visão e delimitação das funções com recurso a limites laterais, inferiores e superiores. Por último, a posição inicial do veículo relativamente </w:t>
+      </w:r>
+      <w:proofErr w:type="gramStart"/>
+      <w:r>
+        <w:t>à</w:t>
+      </w:r>
+      <w:proofErr w:type="gramEnd"/>
+      <w:r>
+        <w:t xml:space="preserve"> luzes também influencia significativamente o sucesso ou insucesso do objectivo destes dois veículos. </w:t>
+      </w:r>
+    </w:p>
+    <w:p>
+      <w:pPr>
+        <w:pStyle w:val="Ttulo3"/>
+      </w:pPr>
+      <w:bookmarkStart w:id="11" w:name="_Toc289814372"/>
+      <w:r>
+        <w:t>3c</w:t>
+      </w:r>
+      <w:bookmarkEnd w:id="11"/>
+    </w:p>
+    <w:p>
+      <w:pPr>
+        <w:jc w:val="both"/>
+      </w:pPr>
+      <w:r>
+        <w:t>O veículo “3c” foi uma fiel reprodução do que era descrito no enunciado do projecto prático. Munido d</w:t>
+      </w:r>
+      <w:r>
+        <w:t>e</w:t>
+      </w:r>
+      <w:r>
+        <w:t xml:space="preserve"> sensores correctamente definidos, o nosso veículo “3c” foi solto num mundo delimitado por luzes (uma vez que para este tipo de veículo, temos que ele se afasta das luzes com uma voltagem negativa, garantindo deste modo que ele não abandone este mundo quadrangular), dentro do qual se encontravam blocos, cheiros e sons. Tal como esperado, o veículo procura o contacto com os sons, </w:t>
+      </w:r>
+      <w:r>
+        <w:t>evitando chocar contra os blocos e afastando (se bem que desta vez continuando a sua marcha frontal) dos cheiros.</w:t>
+      </w:r>
+    </w:p>
+    <w:p>
+      <w:pPr>
+        <w:jc w:val="both"/>
+      </w:pPr>
+    </w:p>
+    <w:p>
+      <w:pPr>
+        <w:pStyle w:val="Ttulo3"/>
+      </w:pPr>
+      <w:bookmarkStart w:id="12" w:name="_Toc289814373"/>
+      <w:r>
+        <w:t>Explorer</w:t>
+      </w:r>
+      <w:bookmarkEnd w:id="12"/>
+    </w:p>
+    <w:p>
+      <w:pPr>
+        <w:jc w:val="both"/>
+      </w:pPr>
+      <w:r>
+        <w:t>O veículo “Explorer” (ou o “Explorador”, em português)</w:t>
+      </w:r>
+      <w:proofErr w:type="gramStart"/>
+      <w:r>
+        <w:t>,</w:t>
+      </w:r>
+      <w:proofErr w:type="gramEnd"/>
+      <w:r>
+        <w:t xml:space="preserve"> </w:t>
+      </w:r>
+      <w:r>
+        <w:t>partilha algumas das características do veículo anterior. Também evita o contacto com os blocos, só que, devido à sua definição, aproxima-se de todos os outros objectos.</w:t>
+      </w:r>
+    </w:p>
+    <w:p>
+      <w:pPr>
+        <w:jc w:val="both"/>
+      </w:pPr>
+      <w:r>
+        <w:t xml:space="preserve">Sendo um explorador, optámos por largá-lo num mundo infinito (ou melhor dizendo, no mundo definido por omissão no </w:t>
+      </w:r>
+      <w:r>
+        <w:rPr>
+          <w:i/>
+        </w:rPr>
+        <w:t>Breve</w:t>
+      </w:r>
+      <w:r>
+        <w:t xml:space="preserve">, o qual ainda apresenta alguma extensão) em que fomos colocando </w:t>
+      </w:r>
+      <w:proofErr w:type="gramStart"/>
+      <w:r>
+        <w:t>os obstáculo</w:t>
+      </w:r>
+      <w:proofErr w:type="gramEnd"/>
+      <w:r>
+        <w:t xml:space="preserve"> e as fontes atractivas, das quais o veículo se aproxima com mais rapidez, abrandando para à medida que encurta a sua distância para as mesmas. De modo a alcançar tal comportamento, recorremos a uma função </w:t>
+      </w:r>
+      <w:proofErr w:type="spellStart"/>
+      <w:r>
+        <w:t>gaussiana</w:t>
+      </w:r>
+      <w:proofErr w:type="spellEnd"/>
+      <w:r>
+        <w:t xml:space="preserve"> centrada na origem.</w:t>
+      </w:r>
+    </w:p>
+    <w:p>
+      <w:pPr>
+        <w:jc w:val="both"/>
+      </w:pPr>
+    </w:p>
+    <w:p>
+      <w:pPr>
+        <w:pStyle w:val="Ttulo2"/>
+      </w:pPr>
+      <w:bookmarkStart w:id="13" w:name="_Toc289814374"/>
       <w:r>
         <w:t>Cenários de Teste</w:t>
       </w:r>
-      <w:bookmarkEnd w:id="9"/>
+      <w:bookmarkEnd w:id="13"/>
     </w:p>
     <w:p>
       <w:pPr>
@@ -3273,6 +3996,7 @@
         <w:jc w:val="both"/>
       </w:pPr>
       <w:r>
+        <w:lastRenderedPageBreak/>
         <w:t>Quanto ao segundo cenário (figura 3), onde o veículo deveria delinear um 8 em volta de dois focos, tivemos muitas mais dificuldades. Precisámos de muitas afinações e redefinições das posições iniciais dos blocos, do próprio veículo e parâmetros das funções de activação, mas foi com satisfação que conseguimos colocar o veículo em órbita.</w:t>
       </w:r>
     </w:p>
@@ -3284,7 +4008,19 @@
         <w:t xml:space="preserve">Para finalizar, definimos um cenário onde o nosso veículo ‘3c’ pudesse demonstrar as suas capacidades. Usamos todos os tipos de fontes (luz: vermelho, som: verde, olfacto: azul) e alguns blocos. De modo a facilitar a geração destes cenários, fizemos um pequeno pedaço de código que lê de um ficheiro de texto uma configuração em ASCII e a traduz para o efeito desejado. </w:t>
       </w:r>
       <w:r>
-        <w:t>Para além disso, temos ainda um cenário para o veículo explorador, que procura sempre as luzes mais distantes, voltando para trás caso não tenha mais nenhuma à sua frente.</w:t>
+        <w:t>Para além disso, temos ainda um cenário para o veículo explorador, que procura sempre as luzes</w:t>
+      </w:r>
+      <w:r>
+        <w:t>, sons ou cheiros</w:t>
+      </w:r>
+      <w:r>
+        <w:t xml:space="preserve"> mais distantes</w:t>
+      </w:r>
+      <w:r>
+        <w:t>, procurando desviar-se dos blocos que vai encontrando no seu caminho</w:t>
+      </w:r>
+      <w:r>
+        <w:t>.</w:t>
       </w:r>
     </w:p>
     <w:p/>
@@ -3298,7 +4034,6 @@
           <w:noProof/>
           <w:lang w:eastAsia="pt-PT"/>
         </w:rPr>
-        <w:lastRenderedPageBreak/>
         <w:drawing>
           <wp:inline distT="0" distB="0" distL="0" distR="0">
             <wp:extent cx="2667000" cy="1838325"/>
@@ -3774,11 +4509,12 @@
       <w:pPr>
         <w:pStyle w:val="Ttulo2"/>
       </w:pPr>
-      <w:bookmarkStart w:id="10" w:name="_Toc289690694"/>
-      <w:r>
+      <w:bookmarkStart w:id="14" w:name="_Toc289814375"/>
+      <w:r>
+        <w:lastRenderedPageBreak/>
         <w:t>Contributos Individuais</w:t>
       </w:r>
-      <w:bookmarkEnd w:id="10"/>
+      <w:bookmarkEnd w:id="14"/>
     </w:p>
     <w:p>
       <w:pPr>
@@ -3811,45 +4547,31 @@
         <w:pStyle w:val="Ttulo1"/>
         <w:ind w:firstLine="0"/>
         <w:jc w:val="center"/>
-        <w:rPr>
-          <w:lang w:val="en-US"/>
-        </w:rPr>
-      </w:pPr>
-      <w:bookmarkStart w:id="11" w:name="_Toc289690695"/>
-      <w:r>
-        <w:rPr>
-          <w:lang w:val="en-US"/>
-        </w:rPr>
+      </w:pPr>
+      <w:bookmarkStart w:id="15" w:name="_Toc289814376"/>
+      <w:r>
         <w:lastRenderedPageBreak/>
-        <w:t>… Take it for a Ride!</w:t>
-      </w:r>
-      <w:r>
-        <w:rPr>
-          <w:lang w:val="en-US"/>
-        </w:rPr>
-        <w:t xml:space="preserve"> – </w:t>
-      </w:r>
-      <w:r>
-        <w:rPr>
-          <w:lang w:val="en-US"/>
-        </w:rPr>
-        <w:t>Terceira</w:t>
-      </w:r>
-      <w:r>
-        <w:rPr>
-          <w:lang w:val="en-US"/>
-        </w:rPr>
-        <w:t xml:space="preserve"> Meta</w:t>
-      </w:r>
-      <w:bookmarkEnd w:id="11"/>
-    </w:p>
-    <w:p>
-      <w:pPr>
-        <w:rPr>
-          <w:lang w:val="en-US"/>
-        </w:rPr>
-      </w:pPr>
-    </w:p>
+        <w:t xml:space="preserve">… </w:t>
+      </w:r>
+      <w:proofErr w:type="spellStart"/>
+      <w:r>
+        <w:t>Take</w:t>
+      </w:r>
+      <w:proofErr w:type="spellEnd"/>
+      <w:r>
+        <w:t xml:space="preserve"> </w:t>
+      </w:r>
+      <w:proofErr w:type="spellStart"/>
+      <w:r>
+        <w:t>it</w:t>
+      </w:r>
+      <w:proofErr w:type="spellEnd"/>
+      <w:r>
+        <w:t xml:space="preserve"> for a Ride! – Terceira Meta</w:t>
+      </w:r>
+      <w:bookmarkEnd w:id="15"/>
+    </w:p>
+    <w:p/>
     <w:p>
       <w:pPr>
         <w:jc w:val="both"/>
@@ -4026,7 +4748,7 @@
       <w:pPr>
         <w:pStyle w:val="Ttulo2"/>
       </w:pPr>
-      <w:bookmarkStart w:id="12" w:name="_Toc289690696"/>
+      <w:bookmarkStart w:id="16" w:name="_Toc289814377"/>
       <w:r>
         <w:t>A nossa ideia: “</w:t>
       </w:r>
@@ -4038,7 +4760,7 @@
       <w:r>
         <w:t>”</w:t>
       </w:r>
-      <w:bookmarkEnd w:id="12"/>
+      <w:bookmarkEnd w:id="16"/>
     </w:p>
     <w:p>
       <w:pPr>
@@ -4384,11 +5106,11 @@
       <w:pPr>
         <w:pStyle w:val="Ttulo2"/>
       </w:pPr>
-      <w:bookmarkStart w:id="13" w:name="_Toc289690697"/>
+      <w:bookmarkStart w:id="17" w:name="_Toc289814378"/>
       <w:r>
         <w:t>O labirinto</w:t>
       </w:r>
-      <w:bookmarkEnd w:id="13"/>
+      <w:bookmarkEnd w:id="17"/>
     </w:p>
     <w:p>
       <w:pPr>
@@ -4418,11 +5140,11 @@
       <w:pPr>
         <w:pStyle w:val="Ttulo2"/>
       </w:pPr>
-      <w:bookmarkStart w:id="14" w:name="_Toc289690698"/>
+      <w:bookmarkStart w:id="18" w:name="_Toc289814379"/>
       <w:r>
         <w:t>Contributos Individuais</w:t>
       </w:r>
-      <w:bookmarkEnd w:id="14"/>
+      <w:bookmarkEnd w:id="18"/>
     </w:p>
     <w:p>
       <w:pPr>
@@ -4457,7 +5179,7 @@
         <w:ind w:firstLine="0"/>
         <w:jc w:val="center"/>
       </w:pPr>
-      <w:bookmarkStart w:id="15" w:name="_Toc289690699"/>
+      <w:bookmarkStart w:id="19" w:name="_Toc289814380"/>
       <w:r>
         <w:lastRenderedPageBreak/>
         <w:t>Co</w:t>
@@ -4465,7 +5187,7 @@
       <w:r>
         <w:t>nclusão</w:t>
       </w:r>
-      <w:bookmarkEnd w:id="15"/>
+      <w:bookmarkEnd w:id="19"/>
     </w:p>
     <w:p/>
     <w:p>
@@ -4500,12 +5222,12 @@
           <w:color w:val="auto"/>
         </w:rPr>
       </w:pPr>
-      <w:bookmarkStart w:id="16" w:name="_Toc289690700"/>
+      <w:bookmarkStart w:id="20" w:name="_Toc289814381"/>
       <w:r>
         <w:lastRenderedPageBreak/>
         <w:t>Bibliografia</w:t>
       </w:r>
-      <w:bookmarkEnd w:id="16"/>
+      <w:bookmarkEnd w:id="20"/>
     </w:p>
     <w:p>
       <w:pPr>
@@ -4771,7 +5493,7 @@
             <w:rPr>
               <w:noProof/>
             </w:rPr>
-            <w:t>8</w:t>
+            <w:t>7</w:t>
           </w:r>
         </w:fldSimple>
       </w:p>
@@ -5548,6 +6270,28 @@
       <w:color w:val="4F81BD" w:themeColor="accent1"/>
       <w:sz w:val="26"/>
       <w:szCs w:val="26"/>
+    </w:rPr>
+  </w:style>
+  <w:style w:type="paragraph" w:styleId="Ttulo3">
+    <w:name w:val="heading 3"/>
+    <w:basedOn w:val="Normal"/>
+    <w:next w:val="Normal"/>
+    <w:link w:val="Ttulo3Carcter"/>
+    <w:uiPriority w:val="9"/>
+    <w:unhideWhenUsed/>
+    <w:qFormat/>
+    <w:rsid w:val="00640594"/>
+    <w:pPr>
+      <w:keepNext/>
+      <w:keepLines/>
+      <w:spacing w:before="200"/>
+      <w:outlineLvl w:val="2"/>
+    </w:pPr>
+    <w:rPr>
+      <w:rFonts w:asciiTheme="majorHAnsi" w:eastAsiaTheme="majorEastAsia" w:hAnsiTheme="majorHAnsi" w:cstheme="majorBidi"/>
+      <w:b/>
+      <w:bCs/>
+      <w:color w:val="4F81BD" w:themeColor="accent1"/>
     </w:rPr>
   </w:style>
   <w:style w:type="character" w:default="1" w:styleId="Tipodeletrapredefinidodopargrafo">
@@ -5837,7 +6581,6 @@
     <w:next w:val="Normal"/>
     <w:autoRedefine/>
     <w:uiPriority w:val="39"/>
-    <w:semiHidden/>
     <w:unhideWhenUsed/>
     <w:qFormat/>
     <w:rsid w:val="00055543"/>
@@ -5958,6 +6701,19 @@
       <w:color w:val="4F81BD" w:themeColor="accent1"/>
       <w:sz w:val="18"/>
       <w:szCs w:val="18"/>
+    </w:rPr>
+  </w:style>
+  <w:style w:type="character" w:customStyle="1" w:styleId="Ttulo3Carcter">
+    <w:name w:val="Título 3 Carácter"/>
+    <w:basedOn w:val="Tipodeletrapredefinidodopargrafo"/>
+    <w:link w:val="Ttulo3"/>
+    <w:uiPriority w:val="9"/>
+    <w:rsid w:val="00640594"/>
+    <w:rPr>
+      <w:rFonts w:asciiTheme="majorHAnsi" w:eastAsiaTheme="majorEastAsia" w:hAnsiTheme="majorHAnsi" w:cstheme="majorBidi"/>
+      <w:b/>
+      <w:bCs/>
+      <w:color w:val="4F81BD" w:themeColor="accent1"/>
     </w:rPr>
   </w:style>
 </w:styles>
@@ -6251,7 +7007,7 @@
 </file>
 
 <file path=customXml/itemProps1.xml><?xml version="1.0" encoding="utf-8"?>
-<ds:datastoreItem xmlns:ds="http://schemas.openxmlformats.org/officeDocument/2006/customXml" ds:itemID="{57CF07C7-EB9D-4C30-AA26-E97B03F4DA29}">
+<ds:datastoreItem xmlns:ds="http://schemas.openxmlformats.org/officeDocument/2006/customXml" ds:itemID="{1C109D95-E525-4037-BEAB-C10CFFB3B951}">
   <ds:schemaRefs>
     <ds:schemaRef ds:uri="http://schemas.openxmlformats.org/officeDocument/2006/bibliography"/>
   </ds:schemaRefs>

</xml_diff>

<commit_message>
Texturas a serem feitas
</commit_message>
<xml_diff>
--- a/Meta 3/Relatorio3.docx
+++ b/Meta 3/Relatorio3.docx
@@ -6189,7 +6189,50 @@
         <w:jc w:val="both"/>
       </w:pPr>
       <w:r>
-        <w:t>Escrever cenas.</w:t>
+        <w:t>Esta última meta foi aquela que exigiu mais de nós, especialmente porque também tivemos de resolver alguns problemas deixados para trás. Por outro lado, a escrita do relatório, captação dos vídeos e imagens finais também contribui para um aumento do tempo necessário para completar todas as tarefas. Assim, estimámos que cada aluno gastou cerca de 30 horas do seu tempo na realização desta meta final.</w:t>
+      </w:r>
+    </w:p>
+    <w:p>
+      <w:pPr>
+        <w:jc w:val="both"/>
+      </w:pPr>
+      <w:r>
+        <w:t xml:space="preserve">Por outro lado, </w:t>
+      </w:r>
+      <w:r>
+        <w:t>esta meta fica cada vez mais difícil especificar as partes</w:t>
+      </w:r>
+      <w:r>
+        <w:t xml:space="preserve"> que cada aluno fez, porque ambos praticamente deram o seu contributo para todas as componentes. Com isto queremos dizer que por exemplo, um dos elementos do grupo implementava, mas dificilmente essa mesma implementação passou incólume sem alterações e sugestões do outro elemento.</w:t>
+      </w:r>
+    </w:p>
+    <w:p>
+      <w:pPr>
+        <w:jc w:val="both"/>
+      </w:pPr>
+    </w:p>
+    <w:p>
+      <w:pPr>
+        <w:jc w:val="both"/>
+      </w:pPr>
+      <w:r>
+        <w:t>Contudo, poderá ser dito que o aluno João Barbosa teve maior responsabilidade na correcção de alguns erros vindos das metas anteriores, para além do ajuste dos parâmetros da maior parte das funções de activação. Por outro lado, a recolha de ficheiros multimédia também foi da sua responsabilidade.</w:t>
+      </w:r>
+    </w:p>
+    <w:p>
+      <w:pPr>
+        <w:jc w:val="both"/>
+      </w:pPr>
+      <w:r>
+        <w:t>Quanto ao aluno Ivo Correia, encarregou-se de redigir este mesmo relatório, para além de ter definido a estrutura da simulação do “</w:t>
+      </w:r>
+      <w:proofErr w:type="spellStart"/>
+      <w:r>
+        <w:t>Pacman</w:t>
+      </w:r>
+      <w:proofErr w:type="spellEnd"/>
+      <w:r>
+        <w:t xml:space="preserve">”, como a introdução de sons, ajuste do percurso e posicionamento base dos diversos objectos. </w:t>
       </w:r>
     </w:p>
     <w:p>
@@ -6219,7 +6262,7 @@
         <w:jc w:val="both"/>
       </w:pPr>
       <w:r>
-        <w:t>De modo a estender o nosso leque de possibilidades, foi-nos sugerido a implementação de duas</w:t>
+        <w:t>Se bem que por vezes aparenta ser uma tarefa algo simples, colocar veículos a girar em torno de luzes, com este trabalho pudemos garantir que de facto não o é.</w:t>
       </w:r>
     </w:p>
     <w:p>
@@ -6814,7 +6857,7 @@
             <w:rPr>
               <w:noProof/>
             </w:rPr>
-            <w:t>8</w:t>
+            <w:t>14</w:t>
           </w:r>
         </w:fldSimple>
       </w:p>
@@ -8443,7 +8486,7 @@
 </file>
 
 <file path=customXml/itemProps1.xml><?xml version="1.0" encoding="utf-8"?>
-<ds:datastoreItem xmlns:ds="http://schemas.openxmlformats.org/officeDocument/2006/customXml" ds:itemID="{D5EC03EE-99AE-4246-A668-E05538FE0357}">
+<ds:datastoreItem xmlns:ds="http://schemas.openxmlformats.org/officeDocument/2006/customXml" ds:itemID="{F1983D65-1991-488E-ACB8-35E1A3DCF9D5}">
   <ds:schemaRefs>
     <ds:schemaRef ds:uri="http://schemas.openxmlformats.org/officeDocument/2006/bibliography"/>
   </ds:schemaRefs>

</xml_diff>

<commit_message>
Mais avancos no relatorio
</commit_message>
<xml_diff>
--- a/Meta 3/Relatorio3.docx
+++ b/Meta 3/Relatorio3.docx
@@ -5511,7 +5511,10 @@
         <w:jc w:val="both"/>
       </w:pPr>
       <w:r>
-        <w:t>Assim que tivemos um veículo a seguir um trilho e manter-se dentro dos limites, não chocando contras as paredes, partimos para a segunda fase da implementação: a introdução dos fantasmas no labirinto. Se até este ponto o ‘</w:t>
+        <w:t>A partir do momento</w:t>
+      </w:r>
+      <w:r>
+        <w:t xml:space="preserve"> que tivemos um veículo a seguir um trilho e manter-se dentro dos limites, não chocando contras as paredes, partimos para a segunda fase da implementação: a introdução dos fantasmas no labirinto. Se até este ponto o ‘</w:t>
       </w:r>
       <w:proofErr w:type="spellStart"/>
       <w:r>
@@ -5572,6 +5575,7 @@
         <w:jc w:val="both"/>
       </w:pPr>
       <w:r>
+        <w:lastRenderedPageBreak/>
         <w:t>Serviram as fontes colocadas nos veículos apenas para a componente visual? Não de todo.</w:t>
       </w:r>
       <w:r>
@@ -5581,11 +5585,321 @@
         <w:t xml:space="preserve"> </w:t>
       </w:r>
       <w:r>
-        <w:t xml:space="preserve">Com a introdução de novos sensores, permitimos que os fantasmas detectem o </w:t>
-      </w:r>
+        <w:t>Com a introdução de novos sensores, permitimos que os fantasmas detectem o ‘</w:t>
+      </w:r>
+      <w:proofErr w:type="spellStart"/>
+      <w:r>
+        <w:t>Pacman</w:t>
+      </w:r>
+      <w:proofErr w:type="spellEnd"/>
+      <w:r>
+        <w:t>’ e vice-versa.</w:t>
+      </w:r>
+      <w:r>
+        <w:t xml:space="preserve"> Tivemos de limitar o raio de alcance dos sensores e o seu ângulo de visão, para que </w:t>
+      </w:r>
+      <w:r>
+        <w:t xml:space="preserve">os veículos apenas ajam </w:t>
+      </w:r>
+      <w:r>
+        <w:t>quando estão suficientemente perto uns dos outros.</w:t>
+      </w:r>
+    </w:p>
+    <w:p>
+      <w:pPr>
+        <w:jc w:val="both"/>
+      </w:pPr>
+      <w:r>
+        <w:t>Contudo, quase que tivemos de voltar ao início com a introdução dos fantasmas, porque agora, tínhamos uma nova componente de interferência no ambiente do ‘</w:t>
+      </w:r>
+      <w:proofErr w:type="spellStart"/>
+      <w:r>
+        <w:t>Pacman</w:t>
+      </w:r>
+      <w:proofErr w:type="spellEnd"/>
+      <w:r>
+        <w:t>’</w:t>
+      </w:r>
+      <w:r>
+        <w:t>.</w:t>
+      </w:r>
+      <w:r>
+        <w:t xml:space="preserve"> Para a detecção da oposição, recorremos a um sensor com uma função de activação </w:t>
+      </w:r>
+      <w:proofErr w:type="spellStart"/>
+      <w:r>
+        <w:t>gaussiana</w:t>
+      </w:r>
+      <w:proofErr w:type="spellEnd"/>
+      <w:r>
+        <w:t>. Para esta função, temos</w:t>
+      </w:r>
+      <w:r>
+        <w:t xml:space="preserve"> um desvio padrão</w:t>
+      </w:r>
+      <w:r>
+        <w:t xml:space="preserve"> muito reduzido, para que quando o ‘</w:t>
+      </w:r>
+      <w:proofErr w:type="spellStart"/>
+      <w:r>
+        <w:t>Pacman</w:t>
+      </w:r>
+      <w:proofErr w:type="spellEnd"/>
+      <w:r>
+        <w:t>’ estiver suficientemente aperto, desvia-se abruptamente do fantasma. Contudo, tivemos o cuidado de não introduzir valores demasiado altos, porque de contrário, ou o ‘</w:t>
+      </w:r>
+      <w:proofErr w:type="spellStart"/>
+      <w:r>
+        <w:t>Pacman</w:t>
+      </w:r>
+      <w:proofErr w:type="spellEnd"/>
+      <w:r>
+        <w:t>’ virava demasiado e chocava contra as paredes, ou então as rodas ficavam sujeitas a demasiada pressão e acabávamos com um ‘</w:t>
+      </w:r>
+      <w:proofErr w:type="spellStart"/>
+      <w:r>
+        <w:t>Pacman</w:t>
+      </w:r>
+      <w:proofErr w:type="spellEnd"/>
+      <w:r>
+        <w:t>’ voador</w:t>
+      </w:r>
+      <w:r>
+        <w:t>…</w:t>
+      </w:r>
+    </w:p>
+    <w:p>
+      <w:pPr>
+        <w:jc w:val="both"/>
+      </w:pPr>
+    </w:p>
+    <w:p>
+      <w:pPr>
+        <w:jc w:val="both"/>
+      </w:pPr>
+      <w:r>
+        <w:t>Tendo os fantasmas e o ‘</w:t>
+      </w:r>
+      <w:proofErr w:type="spellStart"/>
+      <w:r>
+        <w:t>Pacman</w:t>
+      </w:r>
+      <w:proofErr w:type="spellEnd"/>
+      <w:r>
+        <w:t xml:space="preserve">’ funcionais, entrámos na última fase. Isto é, produzir </w:t>
+      </w:r>
+      <w:r>
+        <w:t>um labirinto em que o ‘</w:t>
+      </w:r>
+      <w:proofErr w:type="spellStart"/>
+      <w:r>
+        <w:t>Pacman</w:t>
+      </w:r>
+      <w:proofErr w:type="spellEnd"/>
+      <w:r>
+        <w:t>’ acabasse por ser apanhado, mas sem dar alguma luta aos fantasmas.</w:t>
+      </w:r>
+      <w:r>
+        <w:t xml:space="preserve"> Para alcançar tal objectivo, tivemos de definir bem os limites iniciais do ‘</w:t>
+      </w:r>
+      <w:proofErr w:type="spellStart"/>
+      <w:r>
+        <w:t>Pacman</w:t>
+      </w:r>
+      <w:proofErr w:type="spellEnd"/>
+      <w:r>
+        <w:t>’ e dos fantasmas</w:t>
+      </w:r>
+      <w:r>
+        <w:t>, para que</w:t>
+      </w:r>
+      <w:r>
+        <w:t xml:space="preserve"> o veículo ainda se desvie uma vez e permaneça em fuga durante algum tempo.</w:t>
+      </w:r>
+      <w:r>
+        <w:t xml:space="preserve"> Quanto é atingido, a voltagem associada às rodas do veículo ‘</w:t>
+      </w:r>
+      <w:proofErr w:type="spellStart"/>
+      <w:r>
+        <w:t>Pacman</w:t>
+      </w:r>
+      <w:proofErr w:type="spellEnd"/>
+      <w:r>
+        <w:t>’ são aumentados para valores muito elevados (500, no nosso caso), sendo que para uma das rodas temos um valor positivo e na outra negativo. Deste modo, a tensão sobre as rodas torna-se enorme e o veículo ‘salta’ fora do cenário, representando o fim do jogo.</w:t>
+      </w:r>
+    </w:p>
+    <w:p>
+      <w:pPr>
+        <w:jc w:val="both"/>
+      </w:pPr>
+    </w:p>
+    <w:p>
+      <w:pPr>
+        <w:jc w:val="both"/>
+      </w:pPr>
+      <w:r>
+        <w:t>É de notar que o nosso ‘</w:t>
+      </w:r>
+      <w:proofErr w:type="spellStart"/>
+      <w:r>
+        <w:t>Pacman</w:t>
+      </w:r>
+      <w:proofErr w:type="spellEnd"/>
+      <w:r>
+        <w:t>’ tem um</w:t>
+      </w:r>
+      <w:r>
+        <w:t>a</w:t>
+      </w:r>
+      <w:r>
+        <w:t xml:space="preserve"> desvantagem em relação aos seus opositores, o que o conduz muitas vezes, a um fim prematuro. Trata-se de o facto </w:t>
+      </w:r>
+      <w:r>
+        <w:t>de o ‘</w:t>
+      </w:r>
+      <w:proofErr w:type="spellStart"/>
+      <w:r>
+        <w:t>Pacman</w:t>
+      </w:r>
+      <w:proofErr w:type="spellEnd"/>
+      <w:r>
+        <w:t>’ apenas ter sensores dos fantasmas posicionado na parte da frente.</w:t>
+      </w:r>
+      <w:r>
+        <w:t xml:space="preserve"> Assim, se encontra oposição à sua frente, faz esforços para a evitar. Contudo, se o fantasma se aproximar por trás, o inocente ‘</w:t>
+      </w:r>
+      <w:proofErr w:type="spellStart"/>
+      <w:r>
+        <w:t>Pacman</w:t>
+      </w:r>
+      <w:proofErr w:type="spellEnd"/>
+      <w:r>
+        <w:t>’ segue o seu caminho sem preocupações de maior. Por outro lado</w:t>
+      </w:r>
+      <w:r>
+        <w:t>, os sensores dos fantasmas que os possibilitam seguir o ‘</w:t>
+      </w:r>
+      <w:proofErr w:type="spellStart"/>
+      <w:r>
+        <w:t>Pacman</w:t>
+      </w:r>
+      <w:proofErr w:type="spellEnd"/>
+      <w:r>
+        <w:t>’ traduzem-se num aumento da voltagem de alimentação das rodas. Consequentemente, vão gradualmente ganhando velocidade e facilmente ganham terreno ao ‘</w:t>
+      </w:r>
+      <w:proofErr w:type="spellStart"/>
+      <w:r>
+        <w:t>Pacman</w:t>
+      </w:r>
+      <w:proofErr w:type="spellEnd"/>
+      <w:r>
+        <w:t>’.</w:t>
+      </w:r>
+    </w:p>
+    <w:p>
+      <w:pPr>
+        <w:jc w:val="both"/>
+      </w:pPr>
+      <w:r>
+        <w:t>Analisámos todas estas possibilidades e discutimos diferentes soluções, mas no fim, optámos por beneficiar os fantasmas. Em primeiro lugar, poderíamos colocar sensores na retaguarda do veículo ‘</w:t>
+      </w:r>
+      <w:proofErr w:type="spellStart"/>
+      <w:r>
+        <w:t>Pacman</w:t>
+      </w:r>
+      <w:proofErr w:type="spellEnd"/>
+      <w:r>
+        <w:t>’, que lhe concedia maior velocidade quando os fantasmas se aproximavam. Contudo, caímos no problema inverso, e agora o ‘</w:t>
+      </w:r>
+      <w:proofErr w:type="spellStart"/>
+      <w:r>
+        <w:t>Pacman</w:t>
+      </w:r>
+      <w:proofErr w:type="spellEnd"/>
+      <w:r>
+        <w:t>’ dificilmente era apanhado. Por outro lado, esta nova habilidade fazia com que o ‘</w:t>
+      </w:r>
+      <w:proofErr w:type="spellStart"/>
+      <w:r>
+        <w:t>Pacman</w:t>
+      </w:r>
+      <w:proofErr w:type="spellEnd"/>
+      <w:r>
+        <w:t>’ se tornava altamente instável nas curvas, muitas vezes deixando o trilho (e consequentemente, chocando contra os limites) quando tinha um fantasma no seu encalço.</w:t>
+      </w:r>
+    </w:p>
+    <w:p>
+      <w:pPr>
+        <w:jc w:val="both"/>
+      </w:pPr>
+      <w:r>
+        <w:t>Por outro lado, poderíamos pensar</w:t>
+      </w:r>
+      <w:r>
+        <w:t xml:space="preserve"> em limitar a voltagem transmitida às rodas</w:t>
+      </w:r>
+      <w:r>
+        <w:t xml:space="preserve"> dos fantasmas, quando esta era fornecida pelos sensores de perseguição. Implementámos parcialmente esta opção, para alongar o tempo de vida do ‘</w:t>
+      </w:r>
+      <w:proofErr w:type="spellStart"/>
+      <w:r>
+        <w:t>Pacman</w:t>
+      </w:r>
+      <w:proofErr w:type="spellEnd"/>
+      <w:r>
+        <w:t>’, mas como contrapartida, o preço a apagar foi que por vezes, os fantasmas não perseguem activamente o ‘</w:t>
+      </w:r>
+      <w:proofErr w:type="spellStart"/>
+      <w:r>
+        <w:t>Pacman</w:t>
+      </w:r>
+      <w:proofErr w:type="spellEnd"/>
+      <w:r>
+        <w:t>’. Se a velocidade que têm no momento foi demasiado elevada e o ‘</w:t>
+      </w:r>
+      <w:proofErr w:type="spellStart"/>
+      <w:r>
+        <w:t>Pacman</w:t>
+      </w:r>
+      <w:proofErr w:type="spellEnd"/>
+      <w:r>
+        <w:t>’ estiver demasiado afastado, com sensores mais fracos, os fantasmas acabam por ignorar o ‘</w:t>
+      </w:r>
+      <w:proofErr w:type="spellStart"/>
+      <w:r>
+        <w:t>Pacman</w:t>
+      </w:r>
+      <w:proofErr w:type="spellEnd"/>
+      <w:r>
+        <w:t>’ e seguir o seu caminho.</w:t>
+      </w:r>
+      <w:r>
+        <w:t xml:space="preserve"> Contudo, para a simulação criada, tentámos que tal comportamento afectasse </w:t>
+      </w:r>
+      <w:proofErr w:type="gramStart"/>
+      <w:r>
+        <w:t>o</w:t>
+      </w:r>
+      <w:proofErr w:type="gramEnd"/>
+      <w:r>
+        <w:t xml:space="preserve"> mínimo possível </w:t>
+      </w:r>
+      <w:proofErr w:type="gramStart"/>
+      <w:r>
+        <w:t>o</w:t>
+      </w:r>
+      <w:proofErr w:type="gramEnd"/>
+      <w:r>
+        <w:t xml:space="preserve"> desempenho dos fantasmas.</w:t>
+      </w:r>
+    </w:p>
+    <w:p>
+      <w:pPr>
+        <w:jc w:val="both"/>
+      </w:pPr>
       <w:r>
         <w:lastRenderedPageBreak/>
-        <w:t>‘</w:t>
+        <w:t>De qualquer das formas, não é um ponto totalmente errado, porque como já foi revelado, o sistema de inteligência artificial do ‘</w:t>
       </w:r>
       <w:proofErr w:type="spellStart"/>
       <w:r>
@@ -5593,24 +5907,7 @@
       </w:r>
       <w:proofErr w:type="spellEnd"/>
       <w:r>
-        <w:t>’ e vice-versa.</w:t>
-      </w:r>
-      <w:r>
-        <w:t xml:space="preserve"> Tivemos de limitar o raio de alcance dos sensores e o seu ângulo de visão, para que </w:t>
-      </w:r>
-      <w:r>
-        <w:t xml:space="preserve">os veículos apenas ajam </w:t>
-      </w:r>
-      <w:r>
-        <w:t>quando estão suficientemente perto uns dos outros.</w:t>
-      </w:r>
-    </w:p>
-    <w:p>
-      <w:pPr>
-        <w:jc w:val="both"/>
-      </w:pPr>
-      <w:r>
-        <w:t>Contudo, quase que tivemos de voltar ao início com a introdução dos fantasmas, porque agora, tínhamos uma nova componente de interferência no ambiente do ‘</w:t>
+        <w:t>’ original não garante que os fantasmas tomem todas as suas decisões baseadas na direcção do ‘</w:t>
       </w:r>
       <w:proofErr w:type="spellStart"/>
       <w:r>
@@ -5618,27 +5915,55 @@
       </w:r>
       <w:proofErr w:type="spellEnd"/>
       <w:r>
-        <w:t>’</w:t>
-      </w:r>
+        <w:t>’. Isto, se o ‘</w:t>
+      </w:r>
+      <w:proofErr w:type="spellStart"/>
+      <w:r>
+        <w:t>Pacman</w:t>
+      </w:r>
+      <w:proofErr w:type="spellEnd"/>
+      <w:r>
+        <w:t>’ virar à esquerda, o fantasma poderá seguir em frente, se tal se relevar mais próximo da sua estratégia para encurralar o ‘</w:t>
+      </w:r>
+      <w:proofErr w:type="spellStart"/>
+      <w:r>
+        <w:t>Pacman</w:t>
+      </w:r>
+      <w:proofErr w:type="spellEnd"/>
+      <w:r>
+        <w:t>’.</w:t>
+      </w:r>
+    </w:p>
+    <w:p>
+      <w:pPr>
+        <w:pStyle w:val="Ttulo2"/>
+      </w:pPr>
+      <w:r>
+        <w:t>As Texturas</w:t>
+      </w:r>
+    </w:p>
+    <w:p>
+      <w:pPr>
+        <w:jc w:val="both"/>
+      </w:pPr>
+      <w:r>
+        <w:t xml:space="preserve">Pode parecer estranho dedicar uma secção só para discutir as texturas, mas fizemo-lo porque foi um dos aspectos que mais trabalho e paciência nos </w:t>
+      </w:r>
+      <w:proofErr w:type="spellStart"/>
+      <w:r>
+        <w:t>requeriu</w:t>
+      </w:r>
+      <w:proofErr w:type="spellEnd"/>
       <w:r>
         <w:t>.</w:t>
       </w:r>
-      <w:r>
-        <w:t xml:space="preserve"> Para a detecção da oposição, recorremos a um sensor com uma função de activação </w:t>
-      </w:r>
-      <w:proofErr w:type="spellStart"/>
-      <w:r>
-        <w:t>gaussiana</w:t>
-      </w:r>
-      <w:proofErr w:type="spellEnd"/>
-      <w:r>
-        <w:t>. Para esta função, temos</w:t>
-      </w:r>
-      <w:r>
-        <w:t xml:space="preserve"> um desvio padrão</w:t>
-      </w:r>
-      <w:r>
-        <w:t xml:space="preserve"> muito reduzido, para que quando o ‘</w:t>
+    </w:p>
+    <w:p>
+      <w:pPr>
+        <w:jc w:val="both"/>
+      </w:pPr>
+      <w:r>
+        <w:t>Não nos referimos às texturas dos blocos, pois esses são paralelepípedos e a imagem é aplicada a cada face com uma dada escala. Só que quando tentamos fazer o mesmo para as esferas (que representam o corpo do ‘</w:t>
       </w:r>
       <w:proofErr w:type="spellStart"/>
       <w:r>
@@ -5646,287 +5971,44 @@
       </w:r>
       <w:proofErr w:type="spellEnd"/>
       <w:r>
-        <w:t>’ estiver suficientemente aperto, desvia-se abruptamente do fantasma. Contudo, tivemos o cuidado de não introduzir valores demasiado altos, porque de contrário, ou o ‘</w:t>
-      </w:r>
-      <w:proofErr w:type="spellStart"/>
-      <w:r>
-        <w:t>Pacman</w:t>
-      </w:r>
-      <w:proofErr w:type="spellEnd"/>
-      <w:r>
-        <w:t>’ virava demasiado e chocava contra as paredes, ou então as rodas ficavam sujeitas a demasiada pressão e acabávamos com um ‘</w:t>
-      </w:r>
-      <w:proofErr w:type="spellStart"/>
-      <w:r>
-        <w:t>Pacman</w:t>
-      </w:r>
-      <w:proofErr w:type="spellEnd"/>
-      <w:r>
-        <w:t>’ voador</w:t>
-      </w:r>
-      <w:r>
-        <w:t>…</w:t>
-      </w:r>
-    </w:p>
-    <w:p>
-      <w:pPr>
-        <w:jc w:val="both"/>
-      </w:pPr>
-    </w:p>
-    <w:p>
-      <w:pPr>
-        <w:jc w:val="both"/>
-      </w:pPr>
-      <w:r>
-        <w:t>Tendo os fantasmas e o ‘</w:t>
-      </w:r>
-      <w:proofErr w:type="spellStart"/>
-      <w:r>
-        <w:t>Pacman</w:t>
-      </w:r>
-      <w:proofErr w:type="spellEnd"/>
-      <w:r>
-        <w:t xml:space="preserve">’ funcionais, entrámos na última fase. Isto é, produzir </w:t>
-      </w:r>
-      <w:r>
-        <w:t>um labirinto em que o ‘</w:t>
-      </w:r>
-      <w:proofErr w:type="spellStart"/>
-      <w:r>
-        <w:t>Pacman</w:t>
-      </w:r>
-      <w:proofErr w:type="spellEnd"/>
-      <w:r>
-        <w:t>’ acabasse por ser apanhado, mas sem dar alguma luta aos fantasmas.</w:t>
-      </w:r>
-      <w:r>
-        <w:t xml:space="preserve"> Para alcançar tal objectivo, tivemos de definir bem os limites iniciais do ‘</w:t>
-      </w:r>
-      <w:proofErr w:type="spellStart"/>
-      <w:r>
-        <w:t>Pacman</w:t>
-      </w:r>
-      <w:proofErr w:type="spellEnd"/>
-      <w:r>
-        <w:t>’ e dos fantasmas</w:t>
-      </w:r>
-      <w:r>
-        <w:t>, para que</w:t>
-      </w:r>
-      <w:r>
-        <w:t xml:space="preserve"> o veículo ainda se desvie uma vez e permaneça em fuga durante algum tempo.</w:t>
-      </w:r>
-      <w:r>
-        <w:t xml:space="preserve"> Quanto é atingido, a voltagem associada às rodas do veículo ‘</w:t>
-      </w:r>
-      <w:proofErr w:type="spellStart"/>
-      <w:r>
-        <w:t>Pacman</w:t>
-      </w:r>
-      <w:proofErr w:type="spellEnd"/>
-      <w:r>
-        <w:t>’ são aumentados para valores muito elevados (500, no nosso caso), sendo que para uma das rodas temos um valor positivo e na outra negativo. Deste modo, a tensão sobre as rodas torna-se enorme e o veículo ‘salta’ fora do cenário, representando o fim do jogo.</w:t>
-      </w:r>
-    </w:p>
-    <w:p>
-      <w:pPr>
-        <w:jc w:val="both"/>
-      </w:pPr>
-    </w:p>
-    <w:p>
-      <w:pPr>
-        <w:jc w:val="both"/>
-      </w:pPr>
-      <w:r>
-        <w:t>É de notar que o nosso ‘</w:t>
-      </w:r>
-      <w:proofErr w:type="spellStart"/>
-      <w:r>
-        <w:t>Pacman</w:t>
-      </w:r>
-      <w:proofErr w:type="spellEnd"/>
-      <w:r>
-        <w:t>’ tem um</w:t>
-      </w:r>
-      <w:r>
-        <w:t>a</w:t>
-      </w:r>
-      <w:r>
-        <w:t xml:space="preserve"> desvantagem em relação aos seus opositores, o que o conduz muitas vezes, a um fim prematuro. Trata-se de o facto </w:t>
-      </w:r>
-      <w:r>
-        <w:t>de o ‘</w:t>
-      </w:r>
-      <w:proofErr w:type="spellStart"/>
-      <w:r>
-        <w:t>Pacman</w:t>
-      </w:r>
-      <w:proofErr w:type="spellEnd"/>
-      <w:r>
-        <w:t>’ apenas ter sensores dos fantasmas posicionado na parte da frente.</w:t>
-      </w:r>
-      <w:r>
-        <w:t xml:space="preserve"> Assim, se encontra oposição à sua frente, faz esforços para a evitar. Contudo, se o fantasma se aproximar por trás, o inocente ‘</w:t>
-      </w:r>
-      <w:proofErr w:type="spellStart"/>
-      <w:r>
-        <w:t>Pacman</w:t>
-      </w:r>
-      <w:proofErr w:type="spellEnd"/>
-      <w:r>
-        <w:t>’ segue o seu caminho sem preocupações de maior. Por outro lado</w:t>
-      </w:r>
-      <w:r>
-        <w:t>, os sensores dos fantasmas que os possibilitam seguir o ‘</w:t>
-      </w:r>
-      <w:proofErr w:type="spellStart"/>
-      <w:r>
-        <w:t>Pacman</w:t>
-      </w:r>
-      <w:proofErr w:type="spellEnd"/>
-      <w:r>
-        <w:t>’ traduzem-se num aumento da voltagem de alimentação das rodas. Consequentemente, vão gradualmente ganhando velocidade e facilmente ganham terreno ao ‘</w:t>
-      </w:r>
-      <w:proofErr w:type="spellStart"/>
-      <w:r>
-        <w:t>Pacman</w:t>
-      </w:r>
-      <w:proofErr w:type="spellEnd"/>
-      <w:r>
-        <w:t>’.</w:t>
-      </w:r>
-    </w:p>
-    <w:p>
-      <w:pPr>
-        <w:jc w:val="both"/>
-      </w:pPr>
-      <w:r>
-        <w:t>Analisámos todas estas possibilidades e discutimos diferentes soluções, mas no fim, optámos por beneficiar os fantasmas. Em primeiro lugar, poderíamos colocar sensores na retaguarda do veículo ‘</w:t>
-      </w:r>
-      <w:proofErr w:type="spellStart"/>
-      <w:r>
-        <w:t>Pacman</w:t>
-      </w:r>
-      <w:proofErr w:type="spellEnd"/>
-      <w:r>
-        <w:t>’, que lhe concedia maior velocidade quando os fantasmas se aproximavam. Contudo, caímos no problema inverso, e agora o ‘</w:t>
-      </w:r>
-      <w:proofErr w:type="spellStart"/>
-      <w:r>
-        <w:t>Pacman</w:t>
-      </w:r>
-      <w:proofErr w:type="spellEnd"/>
-      <w:r>
-        <w:t>’ dificilmente era apanhado. Por outro lado, esta nova habilidade fazia com que o ‘</w:t>
-      </w:r>
-      <w:proofErr w:type="spellStart"/>
-      <w:r>
-        <w:t>Pacman</w:t>
-      </w:r>
-      <w:proofErr w:type="spellEnd"/>
-      <w:r>
-        <w:t>’ se tornava altamente instável nas curvas, muitas vezes deixando o trilho (e consequentemente, chocando contra os limites) quando tinha um fantasma no seu encalço.</w:t>
-      </w:r>
-    </w:p>
-    <w:p>
-      <w:pPr>
-        <w:jc w:val="both"/>
-      </w:pPr>
-      <w:r>
-        <w:t>Por outro lado, poderíamos pensar</w:t>
-      </w:r>
-      <w:r>
-        <w:t xml:space="preserve"> em limitar a voltagem transmitida às rodas</w:t>
-      </w:r>
-      <w:r>
-        <w:t xml:space="preserve"> dos fantasmas, quando esta era fornecida pelos sensores de perseguição. Implementámos parcialmente esta opção, para alongar o tempo de vida do ‘</w:t>
-      </w:r>
-      <w:proofErr w:type="spellStart"/>
-      <w:r>
-        <w:t>Pacman</w:t>
-      </w:r>
-      <w:proofErr w:type="spellEnd"/>
-      <w:r>
-        <w:t>’, mas como contrapartida, o preço a apagar foi que por vezes, os fantasmas não perseguem activamente o ‘</w:t>
-      </w:r>
-      <w:proofErr w:type="spellStart"/>
-      <w:r>
-        <w:t>Pacman</w:t>
-      </w:r>
-      <w:proofErr w:type="spellEnd"/>
-      <w:r>
-        <w:t>’. Se a velocidade que têm no momento foi demasiado elevada e o ‘</w:t>
-      </w:r>
-      <w:proofErr w:type="spellStart"/>
-      <w:r>
-        <w:t>Pacman</w:t>
-      </w:r>
-      <w:proofErr w:type="spellEnd"/>
-      <w:r>
-        <w:t>’ estiver demasiado afastado, com sensores mais fracos, os fantasmas acabam por ignorar o ‘</w:t>
-      </w:r>
-      <w:proofErr w:type="spellStart"/>
-      <w:r>
-        <w:t>Pacman</w:t>
-      </w:r>
-      <w:proofErr w:type="spellEnd"/>
-      <w:r>
-        <w:t>’ e seguir o seu caminho.</w:t>
-      </w:r>
-      <w:r>
-        <w:t xml:space="preserve"> Contudo, para a simulação criada, tentámos que tal comportamento afectasse </w:t>
-      </w:r>
-      <w:proofErr w:type="gramStart"/>
-      <w:r>
-        <w:t>o</w:t>
-      </w:r>
-      <w:proofErr w:type="gramEnd"/>
-      <w:r>
-        <w:t xml:space="preserve"> mínimo possível </w:t>
-      </w:r>
-      <w:proofErr w:type="gramStart"/>
-      <w:r>
-        <w:t>o</w:t>
-      </w:r>
-      <w:proofErr w:type="gramEnd"/>
-      <w:r>
-        <w:t xml:space="preserve"> desempenho dos fantasmas.</w:t>
-      </w:r>
-    </w:p>
-    <w:p>
-      <w:pPr>
-        <w:jc w:val="both"/>
-      </w:pPr>
-      <w:r>
-        <w:t>De qualquer das formas, não é um ponto totalmente errado, porque como já foi revelado, o sistema de inteligência artificial do ‘</w:t>
-      </w:r>
-      <w:proofErr w:type="spellStart"/>
-      <w:r>
-        <w:t>Pacman</w:t>
-      </w:r>
-      <w:proofErr w:type="spellEnd"/>
-      <w:r>
-        <w:t xml:space="preserve">’ original não garante que os fantasmas </w:t>
-      </w:r>
-      <w:r>
-        <w:lastRenderedPageBreak/>
-        <w:t>tomem todas as suas decisões baseadas na direcção do ‘</w:t>
-      </w:r>
-      <w:proofErr w:type="spellStart"/>
-      <w:r>
-        <w:t>Pacman</w:t>
-      </w:r>
-      <w:proofErr w:type="spellEnd"/>
-      <w:r>
-        <w:t>’. Isto, se o ‘</w:t>
-      </w:r>
-      <w:proofErr w:type="spellStart"/>
-      <w:r>
-        <w:t>Pacman</w:t>
-      </w:r>
-      <w:proofErr w:type="spellEnd"/>
-      <w:r>
-        <w:t>’ virar à esquerda, o fantasma poderá seguir em frente, se tal se relevar mais próximo da sua estratégia para encurralar o ‘Pacman’.</w:t>
+        <w:t>’ e dos fantasmas), as coisas tornam-se mais complicadas.</w:t>
+      </w:r>
+    </w:p>
+    <w:p>
+      <w:pPr>
+        <w:jc w:val="both"/>
+      </w:pPr>
+      <w:r>
+        <w:t>Basicamente, um dos lados da imagem é ‘colado’ segundo a linha de intersecção entre o plano perpendicular ao chão que passa pela origem da esfera.</w:t>
+      </w:r>
+      <w:r>
+        <w:t xml:space="preserve"> Depois, o resto da esfera é envolvido pela imagem, sendo que se esta for maior que a área </w:t>
+      </w:r>
+      <w:r>
+        <w:t>da esfera, parte da imagem fica sobreposta com o que foi aplicado.</w:t>
+      </w:r>
+      <w:r>
+        <w:t xml:space="preserve"> Naturalmente, tentar aplicar uma textura rectangular a uma superfície esférica</w:t>
+      </w:r>
+      <w:r>
+        <w:t xml:space="preserve"> provoca uma enorme distorção. Por outro lado, é difícil calcular que parte da imagem ficará sobreposta, pois ainda temos de contar com a escala da imagem.</w:t>
+      </w:r>
+    </w:p>
+    <w:p>
+      <w:pPr>
+        <w:jc w:val="both"/>
+      </w:pPr>
+      <w:r>
+        <w:t xml:space="preserve">Tudo isto se traduziu </w:t>
+      </w:r>
+      <w:r>
+        <w:t>num trabalho penoso, tendo de muitas vezes de trabalhar a nível do pixel.</w:t>
+      </w:r>
+      <w:r>
+        <w:t xml:space="preserve"> No final, </w:t>
+      </w:r>
+      <w:r>
+        <w:t>podemos dizer que não ficou perfeito, mas tendo em consideração todas estas adversidades, tivemos um resultado satisfatório.</w:t>
       </w:r>
     </w:p>
     <w:p>
@@ -5983,8 +6065,8 @@
         </w:rPr>
         <w:drawing>
           <wp:inline distT="0" distB="0" distL="0" distR="0">
-            <wp:extent cx="4542316" cy="2849526"/>
-            <wp:effectExtent l="19050" t="0" r="0" b="0"/>
+            <wp:extent cx="4072269" cy="2554652"/>
+            <wp:effectExtent l="19050" t="0" r="4431" b="0"/>
             <wp:docPr id="2" name="Imagem 1" descr="Maze.png"/>
             <wp:cNvGraphicFramePr>
               <a:graphicFrameLocks xmlns:a="http://schemas.openxmlformats.org/drawingml/2006/main" noChangeAspect="1"/>
@@ -6005,7 +6087,7 @@
                   <pic:spPr>
                     <a:xfrm>
                       <a:off x="0" y="0"/>
-                      <a:ext cx="4542633" cy="2849725"/>
+                      <a:ext cx="4072553" cy="2554830"/>
                     </a:xfrm>
                     <a:prstGeom prst="rect">
                       <a:avLst/>
@@ -6084,6 +6166,7 @@
         <w:jc w:val="both"/>
       </w:pPr>
       <w:r>
+        <w:lastRenderedPageBreak/>
         <w:tab/>
       </w:r>
       <w:r>
@@ -6149,11 +6232,7 @@
       </w:pPr>
       <w:r>
         <w:tab/>
-        <w:t xml:space="preserve">De notar, tal como já foi referido anteriormente, que este labirinto não foi gerado manualmente. Através de uma notação por nós definida (como por exemplo, ‘*’ corresponder a um bloco ou ‘l’ a uma luz), descrevemos o cenário num ficheiro de texto e através da leitura </w:t>
-      </w:r>
-      <w:r>
-        <w:lastRenderedPageBreak/>
-        <w:t>desse mesmo ficheiro, o labirinto é gerado automaticamente. Tal ferramenta foi-nos deveras útil para fazer pequenas afinações que, escrevendo directamente, nos iriam consumir muito tempo. Referimo-nos mais concretamente à definição da acentuação das curvas, posicionamento do trilho em relação aos limites, ou distância entre duas curvas consecutivas.</w:t>
+        <w:t>De notar, tal como já foi referido anteriormente, que este labirinto não foi gerado manualmente. Através de uma notação por nós definida (como por exemplo, ‘*’ corresponder a um bloco ou ‘l’ a uma luz), descrevemos o cenário num ficheiro de texto e através da leitura desse mesmo ficheiro, o labirinto é gerado automaticamente. Tal ferramenta foi-nos deveras útil para fazer pequenas afinações que, escrevendo directamente, nos iriam consumir muito tempo. Referimo-nos mais concretamente à definição da acentuação das curvas, posicionamento do trilho em relação aos limites, ou distância entre duas curvas consecutivas.</w:t>
       </w:r>
     </w:p>
     <w:p>
@@ -6232,7 +6311,13 @@
       </w:r>
       <w:proofErr w:type="spellEnd"/>
       <w:r>
-        <w:t xml:space="preserve">”, como a introdução de sons, ajuste do percurso e posicionamento base dos diversos objectos. </w:t>
+        <w:t>”, como a introdução de sons</w:t>
+      </w:r>
+      <w:r>
+        <w:t>, texturas</w:t>
+      </w:r>
+      <w:r>
+        <w:t xml:space="preserve">, ajuste do percurso e posicionamento base dos diversos objectos. </w:t>
       </w:r>
     </w:p>
     <w:p>
@@ -8486,7 +8571,7 @@
 </file>
 
 <file path=customXml/itemProps1.xml><?xml version="1.0" encoding="utf-8"?>
-<ds:datastoreItem xmlns:ds="http://schemas.openxmlformats.org/officeDocument/2006/customXml" ds:itemID="{F1983D65-1991-488E-ACB8-35E1A3DCF9D5}">
+<ds:datastoreItem xmlns:ds="http://schemas.openxmlformats.org/officeDocument/2006/customXml" ds:itemID="{4DC3C4C7-1EF5-43BF-BDBD-078E6A00EFF9}">
   <ds:schemaRefs>
     <ds:schemaRef ds:uri="http://schemas.openxmlformats.org/officeDocument/2006/bibliography"/>
   </ds:schemaRefs>

</xml_diff>